<commit_message>
Update site, resume, etc...
</commit_message>
<xml_diff>
--- a/michalaresSite/Content/NeilMichalaresResume.docx
+++ b/michalaresSite/Content/NeilMichalaresResume.docx
@@ -1,6 +1,6 @@
 
 <file path=word/document.xml><?xml version="1.0" encoding="utf-8"?>
-<w:document xmlns:wpc="http://schemas.microsoft.com/office/word/2010/wordprocessingCanvas" xmlns:mc="http://schemas.openxmlformats.org/markup-compatibility/2006" xmlns:o="urn:schemas-microsoft-com:office:office" xmlns:r="http://schemas.openxmlformats.org/officeDocument/2006/relationships" xmlns:m="http://schemas.openxmlformats.org/officeDocument/2006/math" xmlns:v="urn:schemas-microsoft-com:vml" xmlns:wp14="http://schemas.microsoft.com/office/word/2010/wordprocessingDrawing" xmlns:wp="http://schemas.openxmlformats.org/drawingml/2006/wordprocessingDrawing" xmlns:w10="urn:schemas-microsoft-com:office:word" xmlns:w="http://schemas.openxmlformats.org/wordprocessingml/2006/main" xmlns:w14="http://schemas.microsoft.com/office/word/2010/wordml" xmlns:w15="http://schemas.microsoft.com/office/word/2012/wordml" xmlns:wpg="http://schemas.microsoft.com/office/word/2010/wordprocessingGroup" xmlns:wpi="http://schemas.microsoft.com/office/word/2010/wordprocessingInk" xmlns:wne="http://schemas.microsoft.com/office/word/2006/wordml" xmlns:wps="http://schemas.microsoft.com/office/word/2010/wordprocessingShape" mc:Ignorable="w14 w15 wp14">
+<w:document xmlns:wpc="http://schemas.microsoft.com/office/word/2010/wordprocessingCanvas" xmlns:cx="http://schemas.microsoft.com/office/drawing/2014/chartex" xmlns:mc="http://schemas.openxmlformats.org/markup-compatibility/2006" xmlns:o="urn:schemas-microsoft-com:office:office" xmlns:r="http://schemas.openxmlformats.org/officeDocument/2006/relationships" xmlns:m="http://schemas.openxmlformats.org/officeDocument/2006/math" xmlns:v="urn:schemas-microsoft-com:vml" xmlns:wp14="http://schemas.microsoft.com/office/word/2010/wordprocessingDrawing" xmlns:wp="http://schemas.openxmlformats.org/drawingml/2006/wordprocessingDrawing" xmlns:w10="urn:schemas-microsoft-com:office:word" xmlns:w="http://schemas.openxmlformats.org/wordprocessingml/2006/main" xmlns:w14="http://schemas.microsoft.com/office/word/2010/wordml" xmlns:w15="http://schemas.microsoft.com/office/word/2012/wordml" xmlns:w16se="http://schemas.microsoft.com/office/word/2015/wordml/symex" xmlns:wpg="http://schemas.microsoft.com/office/word/2010/wordprocessingGroup" xmlns:wpi="http://schemas.microsoft.com/office/word/2010/wordprocessingInk" xmlns:wne="http://schemas.microsoft.com/office/word/2006/wordml" xmlns:wps="http://schemas.microsoft.com/office/word/2010/wordprocessingShape" mc:Ignorable="w14 w15 w16se wp14">
   <w:background w:color="FFFFFF"/>
   <w:body>
     <w:p>
@@ -9,21 +9,12 @@
       </w:pPr>
       <w:r>
         <w:rPr>
-          <w:rFonts w:ascii="Segoe UI Symbol" w:eastAsia="Droid Sans" w:hAnsi="Segoe UI Symbol" w:cs="Segoe UI Symbol"/>
+          <w:rFonts w:ascii="Droid Sans" w:eastAsia="Droid Sans" w:hAnsi="Droid Sans" w:cs="Droid Sans"/>
           <w:color w:val="3C78D8"/>
           <w:sz w:val="36"/>
           <w:szCs w:val="36"/>
         </w:rPr>
-        <w:t>☂</w:t>
-      </w:r>
-      <w:r>
-        <w:rPr>
-          <w:rFonts w:eastAsia="Droid Sans"/>
-          <w:color w:val="3C78D8"/>
-          <w:sz w:val="36"/>
-          <w:szCs w:val="36"/>
-        </w:rPr>
-        <w:t xml:space="preserve"> Summary</w:t>
+        <w:t>Summary</w:t>
       </w:r>
     </w:p>
     <w:p>
@@ -38,12 +29,12 @@
       </w:pPr>
       <w:r>
         <w:rPr>
-          <w:rFonts w:eastAsia="Droid Sans"/>
-          <w:color w:val="444444"/>
-          <w:sz w:val="20"/>
-          <w:szCs w:val="20"/>
-        </w:rPr>
-        <w:t>8 years of experience in architecting, developing, testing and managing SaaS applications built with SOLID OOP principles and n-tier design patterns for multi-tenant web scale IT environments.</w:t>
+          <w:rFonts w:ascii="Droid Sans" w:eastAsia="Droid Sans" w:hAnsi="Droid Sans" w:cs="Droid Sans"/>
+          <w:color w:val="444444"/>
+          <w:sz w:val="20"/>
+          <w:szCs w:val="20"/>
+        </w:rPr>
+        <w:t>10 years of experience in architecting, developing, testing and managing teams in SaaS applications built for multi-tenant web scale IT environments.</w:t>
       </w:r>
     </w:p>
     <w:p>
@@ -56,40 +47,20 @@
         <w:ind w:hanging="360"/>
         <w:contextualSpacing/>
         <w:rPr>
-          <w:rFonts w:eastAsia="Droid Sans"/>
-          <w:color w:val="444444"/>
-          <w:sz w:val="20"/>
-          <w:szCs w:val="20"/>
-        </w:rPr>
-      </w:pPr>
-      <w:r>
-        <w:rPr>
-          <w:rFonts w:eastAsia="Droid Sans"/>
-          <w:color w:val="444444"/>
-          <w:sz w:val="20"/>
-          <w:szCs w:val="20"/>
-        </w:rPr>
-        <w:t xml:space="preserve">4 years direct manager over a development team, which at times included off-shore developers in India and UK, using </w:t>
-      </w:r>
-      <w:proofErr w:type="gramStart"/>
-      <w:r>
-        <w:rPr>
-          <w:rFonts w:eastAsia="Droid Sans"/>
-          <w:color w:val="444444"/>
-          <w:sz w:val="20"/>
-          <w:szCs w:val="20"/>
-        </w:rPr>
-        <w:t>Agile</w:t>
-      </w:r>
-      <w:proofErr w:type="gramEnd"/>
-      <w:r>
-        <w:rPr>
-          <w:rFonts w:eastAsia="Droid Sans"/>
-          <w:color w:val="444444"/>
-          <w:sz w:val="20"/>
-          <w:szCs w:val="20"/>
-        </w:rPr>
-        <w:t xml:space="preserve"> methodologies and working with product owners and stakeholders to deliver quality products to spec, on time and on budget.</w:t>
+          <w:rFonts w:ascii="Droid Sans" w:eastAsia="Droid Sans" w:hAnsi="Droid Sans" w:cs="Droid Sans"/>
+          <w:color w:val="444444"/>
+          <w:sz w:val="20"/>
+          <w:szCs w:val="20"/>
+        </w:rPr>
+      </w:pPr>
+      <w:r>
+        <w:rPr>
+          <w:rFonts w:ascii="Droid Sans" w:eastAsia="Droid Sans" w:hAnsi="Droid Sans" w:cs="Droid Sans"/>
+          <w:color w:val="444444"/>
+          <w:sz w:val="20"/>
+          <w:szCs w:val="20"/>
+        </w:rPr>
+        <w:t>5 years of team leadership experience, including on-shore remote developers and off-shore developers in India and UK.</w:t>
       </w:r>
     </w:p>
     <w:p>
@@ -101,95 +72,52 @@
         </w:numPr>
         <w:ind w:hanging="360"/>
         <w:contextualSpacing/>
-      </w:pPr>
-      <w:r>
-        <w:rPr>
-          <w:rFonts w:eastAsia="Droid Sans"/>
-          <w:color w:val="444444"/>
-          <w:sz w:val="20"/>
-          <w:szCs w:val="20"/>
-        </w:rPr>
-        <w:t xml:space="preserve">Core Skills - ASP.net, C#, VB.net, VB6.0, T-SQL, </w:t>
+        <w:rPr>
+          <w:rFonts w:ascii="Droid Sans" w:eastAsia="Droid Sans" w:hAnsi="Droid Sans" w:cs="Droid Sans"/>
+          <w:color w:val="444444"/>
+          <w:sz w:val="20"/>
+          <w:szCs w:val="20"/>
+        </w:rPr>
+      </w:pPr>
+      <w:r>
+        <w:rPr>
+          <w:rFonts w:ascii="Droid Sans" w:eastAsia="Droid Sans" w:hAnsi="Droid Sans" w:cs="Droid Sans"/>
+          <w:color w:val="444444"/>
+          <w:sz w:val="20"/>
+          <w:szCs w:val="20"/>
+        </w:rPr>
+        <w:t xml:space="preserve">4 </w:t>
       </w:r>
       <w:proofErr w:type="spellStart"/>
-      <w:r>
-        <w:rPr>
-          <w:rFonts w:eastAsia="Droid Sans"/>
-          <w:color w:val="444444"/>
-          <w:sz w:val="20"/>
-          <w:szCs w:val="20"/>
-        </w:rPr>
-        <w:t>javascript</w:t>
+      <w:proofErr w:type="gramStart"/>
+      <w:r>
+        <w:rPr>
+          <w:rFonts w:ascii="Droid Sans" w:eastAsia="Droid Sans" w:hAnsi="Droid Sans" w:cs="Droid Sans"/>
+          <w:color w:val="444444"/>
+          <w:sz w:val="20"/>
+          <w:szCs w:val="20"/>
+        </w:rPr>
+        <w:t>years</w:t>
+      </w:r>
+      <w:proofErr w:type="gramEnd"/>
+      <w:r>
+        <w:rPr>
+          <w:rFonts w:ascii="Droid Sans" w:eastAsia="Droid Sans" w:hAnsi="Droid Sans" w:cs="Droid Sans"/>
+          <w:color w:val="444444"/>
+          <w:sz w:val="20"/>
+          <w:szCs w:val="20"/>
+        </w:rPr>
+        <w:t xml:space="preserve"> experience</w:t>
       </w:r>
       <w:proofErr w:type="spellEnd"/>
       <w:r>
         <w:rPr>
-          <w:rFonts w:eastAsia="Droid Sans"/>
-          <w:color w:val="444444"/>
-          <w:sz w:val="20"/>
-          <w:szCs w:val="20"/>
-        </w:rPr>
-        <w:t xml:space="preserve">, HTML5, css3, </w:t>
-      </w:r>
-      <w:proofErr w:type="spellStart"/>
-      <w:r>
-        <w:rPr>
-          <w:rFonts w:eastAsia="Droid Sans"/>
-          <w:color w:val="444444"/>
-          <w:sz w:val="20"/>
-          <w:szCs w:val="20"/>
-        </w:rPr>
-        <w:t>github</w:t>
-      </w:r>
-      <w:proofErr w:type="spellEnd"/>
-      <w:r>
-        <w:rPr>
-          <w:rFonts w:eastAsia="Droid Sans"/>
-          <w:color w:val="444444"/>
-          <w:sz w:val="20"/>
-          <w:szCs w:val="20"/>
-        </w:rPr>
-        <w:t>, Team City CI, Dependency Injection (</w:t>
-      </w:r>
-      <w:proofErr w:type="spellStart"/>
-      <w:r>
-        <w:rPr>
-          <w:rFonts w:eastAsia="Droid Sans"/>
-          <w:color w:val="444444"/>
-          <w:sz w:val="20"/>
-          <w:szCs w:val="20"/>
-        </w:rPr>
-        <w:t>IoC</w:t>
-      </w:r>
-      <w:proofErr w:type="spellEnd"/>
-      <w:r>
-        <w:rPr>
-          <w:rFonts w:eastAsia="Droid Sans"/>
-          <w:color w:val="444444"/>
-          <w:sz w:val="20"/>
-          <w:szCs w:val="20"/>
-        </w:rPr>
-        <w:t xml:space="preserve">), </w:t>
-      </w:r>
-      <w:proofErr w:type="spellStart"/>
-      <w:r>
-        <w:rPr>
-          <w:rFonts w:eastAsia="Droid Sans"/>
-          <w:color w:val="444444"/>
-          <w:sz w:val="20"/>
-          <w:szCs w:val="20"/>
-        </w:rPr>
-        <w:t>powershell</w:t>
-      </w:r>
-      <w:proofErr w:type="spellEnd"/>
-      <w:r>
-        <w:rPr>
-          <w:rFonts w:eastAsia="Droid Sans"/>
-          <w:color w:val="444444"/>
-          <w:sz w:val="20"/>
-          <w:szCs w:val="20"/>
-        </w:rPr>
-        <w:t>, AWS EC2</w:t>
+          <w:rFonts w:ascii="Droid Sans" w:eastAsia="Droid Sans" w:hAnsi="Droid Sans" w:cs="Droid Sans"/>
+          <w:color w:val="444444"/>
+          <w:sz w:val="20"/>
+          <w:szCs w:val="20"/>
+        </w:rPr>
+        <w:t xml:space="preserve"> in helping agile transformations happen through development teams and the organization.</w:t>
       </w:r>
     </w:p>
     <w:p>
@@ -204,32 +132,41 @@
       </w:pPr>
       <w:r>
         <w:rPr>
-          <w:rFonts w:eastAsia="Droid Sans"/>
-          <w:color w:val="444444"/>
-          <w:sz w:val="20"/>
-          <w:szCs w:val="20"/>
-        </w:rPr>
-        <w:t>SQL - Direct querying, Stored Procedures, Entity Framework, LINQ, NoSQL (</w:t>
+          <w:rFonts w:ascii="Droid Sans" w:eastAsia="Droid Sans" w:hAnsi="Droid Sans" w:cs="Droid Sans"/>
+          <w:color w:val="444444"/>
+          <w:sz w:val="20"/>
+          <w:szCs w:val="20"/>
+        </w:rPr>
+        <w:t xml:space="preserve">Core Skills - C#, </w:t>
       </w:r>
       <w:proofErr w:type="spellStart"/>
       <w:r>
         <w:rPr>
-          <w:rFonts w:eastAsia="Droid Sans"/>
-          <w:color w:val="444444"/>
-          <w:sz w:val="20"/>
-          <w:szCs w:val="20"/>
-        </w:rPr>
-        <w:t>DynamoDB</w:t>
+          <w:rFonts w:ascii="Droid Sans" w:eastAsia="Droid Sans" w:hAnsi="Droid Sans" w:cs="Droid Sans"/>
+          <w:color w:val="444444"/>
+          <w:sz w:val="20"/>
+          <w:szCs w:val="20"/>
+        </w:rPr>
+        <w:t>javascript</w:t>
       </w:r>
       <w:proofErr w:type="spellEnd"/>
       <w:r>
         <w:rPr>
-          <w:rFonts w:eastAsia="Droid Sans"/>
-          <w:color w:val="444444"/>
-          <w:sz w:val="20"/>
-          <w:szCs w:val="20"/>
-        </w:rPr>
-        <w:t>, MongoDB)</w:t>
+          <w:rFonts w:ascii="Droid Sans" w:eastAsia="Droid Sans" w:hAnsi="Droid Sans" w:cs="Droid Sans"/>
+          <w:color w:val="444444"/>
+          <w:sz w:val="20"/>
+          <w:szCs w:val="20"/>
+        </w:rPr>
+        <w:t>, S</w:t>
+      </w:r>
+      <w:r>
+        <w:rPr>
+          <w:rFonts w:ascii="Droid Sans" w:eastAsia="Droid Sans" w:hAnsi="Droid Sans" w:cs="Droid Sans"/>
+          <w:color w:val="444444"/>
+          <w:sz w:val="20"/>
+          <w:szCs w:val="20"/>
+        </w:rPr>
+        <w:t>QL, SaaS environments and application lifecycles.</w:t>
       </w:r>
     </w:p>
     <w:p>
@@ -242,98 +179,210 @@
         <w:ind w:hanging="360"/>
         <w:contextualSpacing/>
         <w:rPr>
-          <w:rFonts w:eastAsia="Droid Sans"/>
-          <w:color w:val="444444"/>
-          <w:sz w:val="20"/>
-          <w:szCs w:val="20"/>
-        </w:rPr>
-      </w:pPr>
-      <w:r>
-        <w:rPr>
-          <w:rFonts w:eastAsia="Droid Sans"/>
-          <w:color w:val="444444"/>
-          <w:sz w:val="20"/>
-          <w:szCs w:val="20"/>
-        </w:rPr>
-        <w:t xml:space="preserve">Web Development - MVC, Web Forms, MVC Web API, WCF, </w:t>
+          <w:rFonts w:ascii="Droid Sans" w:eastAsia="Droid Sans" w:hAnsi="Droid Sans" w:cs="Droid Sans"/>
+          <w:color w:val="444444"/>
+          <w:sz w:val="20"/>
+          <w:szCs w:val="20"/>
+        </w:rPr>
+      </w:pPr>
+      <w:r>
+        <w:rPr>
+          <w:rFonts w:ascii="Droid Sans" w:eastAsia="Droid Sans" w:hAnsi="Droid Sans" w:cs="Droid Sans"/>
+          <w:color w:val="444444"/>
+          <w:sz w:val="20"/>
+          <w:szCs w:val="20"/>
+        </w:rPr>
+        <w:t>Buzzwords (things I have experience with) - ASP.net (2-4.</w:t>
+      </w:r>
+      <w:proofErr w:type="gramStart"/>
+      <w:r>
+        <w:rPr>
+          <w:rFonts w:ascii="Droid Sans" w:eastAsia="Droid Sans" w:hAnsi="Droid Sans" w:cs="Droid Sans"/>
+          <w:color w:val="444444"/>
+          <w:sz w:val="20"/>
+          <w:szCs w:val="20"/>
+        </w:rPr>
+        <w:t>6.current</w:t>
+      </w:r>
+      <w:proofErr w:type="gramEnd"/>
+      <w:r>
+        <w:rPr>
+          <w:rFonts w:ascii="Droid Sans" w:eastAsia="Droid Sans" w:hAnsi="Droid Sans" w:cs="Droid Sans"/>
+          <w:color w:val="444444"/>
+          <w:sz w:val="20"/>
+          <w:szCs w:val="20"/>
+        </w:rPr>
+        <w:t xml:space="preserve">), MVC, </w:t>
       </w:r>
       <w:proofErr w:type="spellStart"/>
       <w:r>
         <w:rPr>
-          <w:rFonts w:eastAsia="Droid Sans"/>
-          <w:color w:val="444444"/>
-          <w:sz w:val="20"/>
-          <w:szCs w:val="20"/>
-        </w:rPr>
-        <w:t>Redis</w:t>
+          <w:rFonts w:ascii="Droid Sans" w:eastAsia="Droid Sans" w:hAnsi="Droid Sans" w:cs="Droid Sans"/>
+          <w:color w:val="444444"/>
+          <w:sz w:val="20"/>
+          <w:szCs w:val="20"/>
+        </w:rPr>
+        <w:t>WebAPI</w:t>
       </w:r>
       <w:proofErr w:type="spellEnd"/>
       <w:r>
         <w:rPr>
-          <w:rFonts w:eastAsia="Droid Sans"/>
-          <w:color w:val="444444"/>
-          <w:sz w:val="20"/>
-          <w:szCs w:val="20"/>
-        </w:rPr>
-        <w:t xml:space="preserve"> Caching, AWS </w:t>
+          <w:rFonts w:ascii="Droid Sans" w:eastAsia="Droid Sans" w:hAnsi="Droid Sans" w:cs="Droid Sans"/>
+          <w:color w:val="444444"/>
+          <w:sz w:val="20"/>
+          <w:szCs w:val="20"/>
+        </w:rPr>
+        <w:t>, Dependency Injection (</w:t>
       </w:r>
       <w:proofErr w:type="spellStart"/>
       <w:r>
         <w:rPr>
-          <w:rFonts w:eastAsia="Droid Sans"/>
-          <w:color w:val="444444"/>
-          <w:sz w:val="20"/>
-          <w:szCs w:val="20"/>
-        </w:rPr>
-        <w:t>elasticache</w:t>
+          <w:rFonts w:ascii="Droid Sans" w:eastAsia="Droid Sans" w:hAnsi="Droid Sans" w:cs="Droid Sans"/>
+          <w:color w:val="444444"/>
+          <w:sz w:val="20"/>
+          <w:szCs w:val="20"/>
+        </w:rPr>
+        <w:t>StructureMap</w:t>
       </w:r>
       <w:proofErr w:type="spellEnd"/>
       <w:r>
         <w:rPr>
-          <w:rFonts w:eastAsia="Droid Sans"/>
-          <w:color w:val="444444"/>
-          <w:sz w:val="20"/>
-          <w:szCs w:val="20"/>
-        </w:rPr>
-        <w:t>, jQuery, Knockout.js, single page application development, OWIN token &amp; Forms authentication, responsive design</w:t>
-      </w:r>
-    </w:p>
-    <w:p>
-      <w:pPr>
-        <w:widowControl w:val="0"/>
-        <w:numPr>
-          <w:ilvl w:val="0"/>
-          <w:numId w:val="3"/>
-        </w:numPr>
-        <w:ind w:hanging="360"/>
-        <w:contextualSpacing/>
-        <w:rPr>
-          <w:rFonts w:eastAsia="Droid Sans"/>
-          <w:color w:val="444444"/>
-          <w:sz w:val="20"/>
-          <w:szCs w:val="20"/>
-        </w:rPr>
-      </w:pPr>
-      <w:r>
-        <w:rPr>
-          <w:rFonts w:eastAsia="Droid Sans"/>
-          <w:color w:val="444444"/>
-          <w:sz w:val="20"/>
-          <w:szCs w:val="20"/>
-        </w:rPr>
-        <w:t xml:space="preserve">Windows Development - WPF MVVM, </w:t>
+          <w:rFonts w:ascii="Droid Sans" w:eastAsia="Droid Sans" w:hAnsi="Droid Sans" w:cs="Droid Sans"/>
+          <w:color w:val="444444"/>
+          <w:sz w:val="20"/>
+          <w:szCs w:val="20"/>
+        </w:rPr>
+        <w:t xml:space="preserve">, </w:t>
       </w:r>
       <w:proofErr w:type="spellStart"/>
       <w:r>
         <w:rPr>
-          <w:rFonts w:eastAsia="Droid Sans"/>
-          <w:color w:val="444444"/>
-          <w:sz w:val="20"/>
-          <w:szCs w:val="20"/>
-        </w:rPr>
-        <w:t>Winforms</w:t>
+          <w:rFonts w:ascii="Droid Sans" w:eastAsia="Droid Sans" w:hAnsi="Droid Sans" w:cs="Droid Sans"/>
+          <w:color w:val="444444"/>
+          <w:sz w:val="20"/>
+          <w:szCs w:val="20"/>
+        </w:rPr>
+        <w:t>Ninject</w:t>
       </w:r>
       <w:proofErr w:type="spellEnd"/>
+      <w:r>
+        <w:rPr>
+          <w:rFonts w:ascii="Droid Sans" w:eastAsia="Droid Sans" w:hAnsi="Droid Sans" w:cs="Droid Sans"/>
+          <w:color w:val="444444"/>
+          <w:sz w:val="20"/>
+          <w:szCs w:val="20"/>
+        </w:rPr>
+        <w:t xml:space="preserve">, </w:t>
+      </w:r>
+      <w:proofErr w:type="spellStart"/>
+      <w:r>
+        <w:rPr>
+          <w:rFonts w:ascii="Droid Sans" w:eastAsia="Droid Sans" w:hAnsi="Droid Sans" w:cs="Droid Sans"/>
+          <w:color w:val="444444"/>
+          <w:sz w:val="20"/>
+          <w:szCs w:val="20"/>
+        </w:rPr>
+        <w:t>LightInject</w:t>
+      </w:r>
+      <w:proofErr w:type="spellEnd"/>
+      <w:r>
+        <w:rPr>
+          <w:rFonts w:ascii="Droid Sans" w:eastAsia="Droid Sans" w:hAnsi="Droid Sans" w:cs="Droid Sans"/>
+          <w:color w:val="444444"/>
+          <w:sz w:val="20"/>
+          <w:szCs w:val="20"/>
+        </w:rPr>
+        <w:t>), ORMs (</w:t>
+      </w:r>
+      <w:proofErr w:type="spellStart"/>
+      <w:r>
+        <w:rPr>
+          <w:rFonts w:ascii="Droid Sans" w:eastAsia="Droid Sans" w:hAnsi="Droid Sans" w:cs="Droid Sans"/>
+          <w:color w:val="444444"/>
+          <w:sz w:val="20"/>
+          <w:szCs w:val="20"/>
+        </w:rPr>
+        <w:t>Poco</w:t>
+      </w:r>
+      <w:proofErr w:type="spellEnd"/>
+      <w:r>
+        <w:rPr>
+          <w:rFonts w:ascii="Droid Sans" w:eastAsia="Droid Sans" w:hAnsi="Droid Sans" w:cs="Droid Sans"/>
+          <w:color w:val="444444"/>
+          <w:sz w:val="20"/>
+          <w:szCs w:val="20"/>
+        </w:rPr>
+        <w:t xml:space="preserve">, EF), Service Oriented Architecture, </w:t>
+      </w:r>
+      <w:proofErr w:type="spellStart"/>
+      <w:r>
+        <w:rPr>
+          <w:rFonts w:ascii="Droid Sans" w:eastAsia="Droid Sans" w:hAnsi="Droid Sans" w:cs="Droid Sans"/>
+          <w:color w:val="444444"/>
+          <w:sz w:val="20"/>
+          <w:szCs w:val="20"/>
+        </w:rPr>
+        <w:t>microservices</w:t>
+      </w:r>
+      <w:proofErr w:type="spellEnd"/>
+      <w:r>
+        <w:rPr>
+          <w:rFonts w:ascii="Droid Sans" w:eastAsia="Droid Sans" w:hAnsi="Droid Sans" w:cs="Droid Sans"/>
+          <w:color w:val="444444"/>
+          <w:sz w:val="20"/>
+          <w:szCs w:val="20"/>
+        </w:rPr>
+        <w:t>, Ag</w:t>
+      </w:r>
+      <w:r>
+        <w:rPr>
+          <w:rFonts w:ascii="Droid Sans" w:eastAsia="Droid Sans" w:hAnsi="Droid Sans" w:cs="Droid Sans"/>
+          <w:color w:val="444444"/>
+          <w:sz w:val="20"/>
+          <w:szCs w:val="20"/>
+        </w:rPr>
+        <w:t xml:space="preserve">ile &amp; agile (Scrum master, big A, little a), jQuery, </w:t>
+      </w:r>
+      <w:proofErr w:type="spellStart"/>
+      <w:r>
+        <w:rPr>
+          <w:rFonts w:ascii="Droid Sans" w:eastAsia="Droid Sans" w:hAnsi="Droid Sans" w:cs="Droid Sans"/>
+          <w:color w:val="444444"/>
+          <w:sz w:val="20"/>
+          <w:szCs w:val="20"/>
+        </w:rPr>
+        <w:t>javascript</w:t>
+      </w:r>
+      <w:proofErr w:type="spellEnd"/>
+      <w:r>
+        <w:rPr>
+          <w:rFonts w:ascii="Droid Sans" w:eastAsia="Droid Sans" w:hAnsi="Droid Sans" w:cs="Droid Sans"/>
+          <w:color w:val="444444"/>
+          <w:sz w:val="20"/>
+          <w:szCs w:val="20"/>
+        </w:rPr>
+        <w:t xml:space="preserve"> UI frameworks (Angular 2, </w:t>
+      </w:r>
+      <w:proofErr w:type="spellStart"/>
+      <w:r>
+        <w:rPr>
+          <w:rFonts w:ascii="Droid Sans" w:eastAsia="Droid Sans" w:hAnsi="Droid Sans" w:cs="Droid Sans"/>
+          <w:color w:val="444444"/>
+          <w:sz w:val="20"/>
+          <w:szCs w:val="20"/>
+        </w:rPr>
+        <w:t>Ember.Js</w:t>
+      </w:r>
+      <w:proofErr w:type="spellEnd"/>
+      <w:r>
+        <w:rPr>
+          <w:rFonts w:ascii="Droid Sans" w:eastAsia="Droid Sans" w:hAnsi="Droid Sans" w:cs="Droid Sans"/>
+          <w:color w:val="444444"/>
+          <w:sz w:val="20"/>
+          <w:szCs w:val="20"/>
+        </w:rPr>
+        <w:t>), Unit testing, Integration testing, Continuous deployments</w:t>
+      </w:r>
     </w:p>
     <w:p>
       <w:pPr>
@@ -347,20 +396,19 @@
       <w:bookmarkEnd w:id="0"/>
       <w:r>
         <w:rPr>
-          <w:rFonts w:ascii="Segoe UI Symbol" w:hAnsi="Segoe UI Symbol" w:cs="Segoe UI Symbol"/>
+          <w:rFonts w:ascii="Droid Sans" w:eastAsia="Droid Sans" w:hAnsi="Droid Sans" w:cs="Droid Sans"/>
           <w:b w:val="0"/>
           <w:color w:val="3C78D8"/>
-          <w:highlight w:val="white"/>
-        </w:rPr>
-        <w:t>⚒</w:t>
-      </w:r>
-      <w:r>
-        <w:rPr>
-          <w:rFonts w:eastAsia="Droid Sans"/>
+        </w:rPr>
+        <w:t>Employment Hi</w:t>
+      </w:r>
+      <w:r>
+        <w:rPr>
+          <w:rFonts w:ascii="Droid Sans" w:eastAsia="Droid Sans" w:hAnsi="Droid Sans" w:cs="Droid Sans"/>
           <w:b w:val="0"/>
           <w:color w:val="3C78D8"/>
         </w:rPr>
-        <w:t xml:space="preserve"> Employment History</w:t>
+        <w:t>story</w:t>
       </w:r>
     </w:p>
     <w:p>
@@ -370,25 +418,25 @@
       </w:pPr>
       <w:r>
         <w:rPr>
-          <w:rFonts w:eastAsia="Droid Sans"/>
-          <w:color w:val="444444"/>
-          <w:sz w:val="20"/>
-          <w:szCs w:val="20"/>
-        </w:rPr>
-        <w:t>December 2011-Present</w:t>
-      </w:r>
-    </w:p>
-    <w:p>
-      <w:pPr>
-        <w:widowControl w:val="0"/>
-      </w:pPr>
-      <w:r>
-        <w:rPr>
-          <w:rFonts w:eastAsia="Droid Sans"/>
+          <w:rFonts w:ascii="Droid Sans" w:eastAsia="Droid Sans" w:hAnsi="Droid Sans" w:cs="Droid Sans"/>
+          <w:color w:val="444444"/>
+          <w:sz w:val="20"/>
+          <w:szCs w:val="20"/>
+        </w:rPr>
+        <w:t>September 2015-Current</w:t>
+      </w:r>
+    </w:p>
+    <w:p>
+      <w:pPr>
+        <w:widowControl w:val="0"/>
+      </w:pPr>
+      <w:r>
+        <w:rPr>
+          <w:rFonts w:ascii="Droid Sans" w:eastAsia="Droid Sans" w:hAnsi="Droid Sans" w:cs="Droid Sans"/>
           <w:b/>
           <w:color w:val="444444"/>
         </w:rPr>
-        <w:t>Sr. Developer/Technical Team Lead (C# .net development)</w:t>
+        <w:t>Software Engineer/Agile Pathfinder</w:t>
       </w:r>
     </w:p>
     <w:p>
@@ -398,28 +446,18 @@
       <w:proofErr w:type="spellStart"/>
       <w:r>
         <w:rPr>
-          <w:rFonts w:eastAsia="Droid Sans"/>
+          <w:rFonts w:ascii="Droid Sans" w:eastAsia="Droid Sans" w:hAnsi="Droid Sans" w:cs="Droid Sans"/>
           <w:b/>
           <w:color w:val="444444"/>
           <w:sz w:val="20"/>
           <w:szCs w:val="20"/>
         </w:rPr>
-        <w:t>Evanced</w:t>
+        <w:t>Paycor</w:t>
       </w:r>
       <w:proofErr w:type="spellEnd"/>
       <w:r>
         <w:rPr>
-          <w:rFonts w:eastAsia="Droid Sans"/>
-          <w:b/>
-          <w:color w:val="444444"/>
-          <w:sz w:val="20"/>
-          <w:szCs w:val="20"/>
-        </w:rPr>
-        <w:t xml:space="preserve"> Solutions, LLC</w:t>
-      </w:r>
-      <w:r>
-        <w:rPr>
-          <w:rFonts w:eastAsia="Droid Sans"/>
+          <w:rFonts w:ascii="Droid Sans" w:eastAsia="Droid Sans" w:hAnsi="Droid Sans" w:cs="Droid Sans"/>
           <w:color w:val="444444"/>
           <w:sz w:val="20"/>
           <w:szCs w:val="20"/>
@@ -428,13 +466,23 @@
       </w:r>
       <w:r>
         <w:rPr>
-          <w:rFonts w:eastAsia="Droid Sans"/>
+          <w:rFonts w:ascii="Droid Sans" w:eastAsia="Droid Sans" w:hAnsi="Droid Sans" w:cs="Droid Sans"/>
           <w:i/>
           <w:color w:val="444444"/>
           <w:sz w:val="20"/>
           <w:szCs w:val="20"/>
         </w:rPr>
-        <w:t>Indianapolis, IN</w:t>
+        <w:t>Cincinnat</w:t>
+      </w:r>
+      <w:r>
+        <w:rPr>
+          <w:rFonts w:ascii="Droid Sans" w:eastAsia="Droid Sans" w:hAnsi="Droid Sans" w:cs="Droid Sans"/>
+          <w:i/>
+          <w:color w:val="444444"/>
+          <w:sz w:val="20"/>
+          <w:szCs w:val="20"/>
+        </w:rPr>
+        <w:t>i, OH</w:t>
       </w:r>
     </w:p>
     <w:p>
@@ -449,32 +497,73 @@
       </w:pPr>
       <w:r>
         <w:rPr>
-          <w:rFonts w:eastAsia="Droid Sans"/>
-          <w:color w:val="444444"/>
-          <w:sz w:val="20"/>
-          <w:szCs w:val="20"/>
-        </w:rPr>
-        <w:t xml:space="preserve">Team lead and lead developer on desktop and mobile web apps using HTML5 with jQuery and MVC front-ends, and OWIN/OAUTH forms authenticated </w:t>
-      </w:r>
-      <w:proofErr w:type="spellStart"/>
-      <w:r>
-        <w:rPr>
-          <w:rFonts w:eastAsia="Droid Sans"/>
-          <w:color w:val="444444"/>
-          <w:sz w:val="20"/>
-          <w:szCs w:val="20"/>
-        </w:rPr>
-        <w:t>webservice</w:t>
-      </w:r>
-      <w:proofErr w:type="spellEnd"/>
-      <w:r>
-        <w:rPr>
-          <w:rFonts w:eastAsia="Droid Sans"/>
-          <w:color w:val="444444"/>
-          <w:sz w:val="20"/>
-          <w:szCs w:val="20"/>
-        </w:rPr>
-        <w:t xml:space="preserve"> back-ends built on WCF or WEB API for the following products:</w:t>
+          <w:rFonts w:ascii="Droid Sans" w:eastAsia="Droid Sans" w:hAnsi="Droid Sans" w:cs="Droid Sans"/>
+          <w:color w:val="444444"/>
+          <w:sz w:val="20"/>
+          <w:szCs w:val="20"/>
+        </w:rPr>
+        <w:t>Work with multiple teams and development leadership to evangelize and help lead teams in agile &amp; Scrum.</w:t>
+      </w:r>
+    </w:p>
+    <w:p>
+      <w:pPr>
+        <w:widowControl w:val="0"/>
+        <w:numPr>
+          <w:ilvl w:val="0"/>
+          <w:numId w:val="6"/>
+        </w:numPr>
+        <w:ind w:hanging="360"/>
+        <w:contextualSpacing/>
+        <w:rPr>
+          <w:rFonts w:ascii="Droid Sans" w:eastAsia="Droid Sans" w:hAnsi="Droid Sans" w:cs="Droid Sans"/>
+          <w:color w:val="444444"/>
+          <w:sz w:val="20"/>
+          <w:szCs w:val="20"/>
+        </w:rPr>
+      </w:pPr>
+      <w:r>
+        <w:rPr>
+          <w:rFonts w:ascii="Droid Sans" w:eastAsia="Droid Sans" w:hAnsi="Droid Sans" w:cs="Droid Sans"/>
+          <w:color w:val="444444"/>
+          <w:sz w:val="20"/>
+          <w:szCs w:val="20"/>
+        </w:rPr>
+        <w:t>Scrum master - leading daily stand ups, iteration reviews and iteration retrospectives.  Keeper of the “team chemistry” and leading continuous imp</w:t>
+      </w:r>
+      <w:r>
+        <w:rPr>
+          <w:rFonts w:ascii="Droid Sans" w:eastAsia="Droid Sans" w:hAnsi="Droid Sans" w:cs="Droid Sans"/>
+          <w:color w:val="444444"/>
+          <w:sz w:val="20"/>
+          <w:szCs w:val="20"/>
+        </w:rPr>
+        <w:t>rovement.</w:t>
+      </w:r>
+    </w:p>
+    <w:p>
+      <w:pPr>
+        <w:widowControl w:val="0"/>
+        <w:numPr>
+          <w:ilvl w:val="0"/>
+          <w:numId w:val="6"/>
+        </w:numPr>
+        <w:ind w:hanging="360"/>
+        <w:contextualSpacing/>
+        <w:rPr>
+          <w:rFonts w:ascii="Droid Sans" w:eastAsia="Droid Sans" w:hAnsi="Droid Sans" w:cs="Droid Sans"/>
+          <w:color w:val="444444"/>
+          <w:sz w:val="20"/>
+          <w:szCs w:val="20"/>
+        </w:rPr>
+      </w:pPr>
+      <w:r>
+        <w:rPr>
+          <w:rFonts w:ascii="Droid Sans" w:eastAsia="Droid Sans" w:hAnsi="Droid Sans" w:cs="Droid Sans"/>
+          <w:color w:val="444444"/>
+          <w:sz w:val="20"/>
+          <w:szCs w:val="20"/>
+        </w:rPr>
+        <w:t>Development team goals and accomplishments:</w:t>
       </w:r>
     </w:p>
     <w:p>
@@ -486,85 +575,101 @@
         </w:numPr>
         <w:ind w:hanging="360"/>
         <w:contextualSpacing/>
-      </w:pPr>
-      <w:r>
-        <w:rPr>
-          <w:rFonts w:eastAsia="Droid Sans"/>
-          <w:b/>
-          <w:color w:val="444444"/>
-          <w:sz w:val="20"/>
-          <w:szCs w:val="20"/>
-        </w:rPr>
-        <w:t>Signup</w:t>
-      </w:r>
-      <w:r>
-        <w:rPr>
-          <w:rFonts w:eastAsia="Droid Sans"/>
-          <w:color w:val="444444"/>
-          <w:sz w:val="20"/>
-          <w:szCs w:val="20"/>
-        </w:rPr>
-        <w:t xml:space="preserve"> - Library community calendar event management system.  ASP.net </w:t>
+        <w:rPr>
+          <w:rFonts w:ascii="Droid Sans" w:eastAsia="Droid Sans" w:hAnsi="Droid Sans" w:cs="Droid Sans"/>
+          <w:color w:val="444444"/>
+          <w:sz w:val="20"/>
+          <w:szCs w:val="20"/>
+        </w:rPr>
+      </w:pPr>
+      <w:r>
+        <w:rPr>
+          <w:rFonts w:ascii="Droid Sans" w:eastAsia="Droid Sans" w:hAnsi="Droid Sans" w:cs="Droid Sans"/>
+          <w:color w:val="444444"/>
+          <w:sz w:val="20"/>
+          <w:szCs w:val="20"/>
+        </w:rPr>
+        <w:t xml:space="preserve">Led the company in demonstrating and adopting a new company wide API strategy for separation of concerns between domains. Web API, </w:t>
       </w:r>
       <w:proofErr w:type="spellStart"/>
       <w:r>
         <w:rPr>
-          <w:rFonts w:eastAsia="Droid Sans"/>
-          <w:color w:val="444444"/>
-          <w:sz w:val="20"/>
-          <w:szCs w:val="20"/>
-        </w:rPr>
-        <w:t>Webforms</w:t>
+          <w:rFonts w:ascii="Droid Sans" w:eastAsia="Droid Sans" w:hAnsi="Droid Sans" w:cs="Droid Sans"/>
+          <w:color w:val="444444"/>
+          <w:sz w:val="20"/>
+          <w:szCs w:val="20"/>
+        </w:rPr>
+        <w:t>AsyncPoco</w:t>
       </w:r>
       <w:proofErr w:type="spellEnd"/>
       <w:r>
         <w:rPr>
-          <w:rFonts w:eastAsia="Droid Sans"/>
-          <w:color w:val="444444"/>
-          <w:sz w:val="20"/>
-          <w:szCs w:val="20"/>
-        </w:rPr>
-        <w:t>, AJAX, .</w:t>
+          <w:rFonts w:ascii="Droid Sans" w:eastAsia="Droid Sans" w:hAnsi="Droid Sans" w:cs="Droid Sans"/>
+          <w:color w:val="444444"/>
+          <w:sz w:val="20"/>
+          <w:szCs w:val="20"/>
+        </w:rPr>
+        <w:t xml:space="preserve">, EF, </w:t>
       </w:r>
       <w:proofErr w:type="spellStart"/>
       <w:r>
         <w:rPr>
-          <w:rFonts w:eastAsia="Droid Sans"/>
-          <w:color w:val="444444"/>
-          <w:sz w:val="20"/>
-          <w:szCs w:val="20"/>
-        </w:rPr>
-        <w:t>asmx</w:t>
+          <w:rFonts w:ascii="Droid Sans" w:eastAsia="Droid Sans" w:hAnsi="Droid Sans" w:cs="Droid Sans"/>
+          <w:color w:val="444444"/>
+          <w:sz w:val="20"/>
+          <w:szCs w:val="20"/>
+        </w:rPr>
+        <w:t>Mediatr</w:t>
       </w:r>
       <w:proofErr w:type="spellEnd"/>
       <w:r>
         <w:rPr>
-          <w:rFonts w:eastAsia="Droid Sans"/>
-          <w:color w:val="444444"/>
-          <w:sz w:val="20"/>
-          <w:szCs w:val="20"/>
-        </w:rPr>
-        <w:t xml:space="preserve"> web services, .</w:t>
+          <w:rFonts w:ascii="Droid Sans" w:eastAsia="Droid Sans" w:hAnsi="Droid Sans" w:cs="Droid Sans"/>
+          <w:color w:val="444444"/>
+          <w:sz w:val="20"/>
+          <w:szCs w:val="20"/>
+        </w:rPr>
+        <w:t xml:space="preserve">, </w:t>
       </w:r>
       <w:proofErr w:type="spellStart"/>
       <w:r>
         <w:rPr>
-          <w:rFonts w:eastAsia="Droid Sans"/>
-          <w:color w:val="444444"/>
-          <w:sz w:val="20"/>
-          <w:szCs w:val="20"/>
-        </w:rPr>
-        <w:t>ascx</w:t>
+          <w:rFonts w:ascii="Droid Sans" w:eastAsia="Droid Sans" w:hAnsi="Droid Sans" w:cs="Droid Sans"/>
+          <w:color w:val="444444"/>
+          <w:sz w:val="20"/>
+          <w:szCs w:val="20"/>
+        </w:rPr>
+        <w:t>Automapper</w:t>
       </w:r>
       <w:proofErr w:type="spellEnd"/>
       <w:r>
         <w:rPr>
-          <w:rFonts w:eastAsia="Droid Sans"/>
-          <w:color w:val="444444"/>
-          <w:sz w:val="20"/>
-          <w:szCs w:val="20"/>
-        </w:rPr>
-        <w:t xml:space="preserve"> user controls, n-tier structure, SQL Server database.  &gt;900 subscribers, weekday average 15k page loads per minute.</w:t>
+          <w:rFonts w:ascii="Droid Sans" w:eastAsia="Droid Sans" w:hAnsi="Droid Sans" w:cs="Droid Sans"/>
+          <w:color w:val="444444"/>
+          <w:sz w:val="20"/>
+          <w:szCs w:val="20"/>
+        </w:rPr>
+        <w:t xml:space="preserve">, </w:t>
+      </w:r>
+      <w:proofErr w:type="spellStart"/>
+      <w:r>
+        <w:rPr>
+          <w:rFonts w:ascii="Droid Sans" w:eastAsia="Droid Sans" w:hAnsi="Droid Sans" w:cs="Droid Sans"/>
+          <w:color w:val="444444"/>
+          <w:sz w:val="20"/>
+          <w:szCs w:val="20"/>
+        </w:rPr>
+        <w:t>FluentValidation</w:t>
+      </w:r>
+      <w:proofErr w:type="spellEnd"/>
+      <w:r>
+        <w:rPr>
+          <w:rFonts w:ascii="Droid Sans" w:eastAsia="Droid Sans" w:hAnsi="Droid Sans" w:cs="Droid Sans"/>
+          <w:color w:val="444444"/>
+          <w:sz w:val="20"/>
+          <w:szCs w:val="20"/>
+        </w:rPr>
+        <w:t>.</w:t>
       </w:r>
     </w:p>
     <w:p>
@@ -577,50 +682,165 @@
         <w:ind w:hanging="360"/>
         <w:contextualSpacing/>
         <w:rPr>
-          <w:rFonts w:eastAsia="Droid Sans"/>
-          <w:color w:val="444444"/>
-          <w:sz w:val="20"/>
-          <w:szCs w:val="20"/>
-        </w:rPr>
-      </w:pPr>
-      <w:r>
-        <w:rPr>
-          <w:rFonts w:eastAsia="Droid Sans"/>
+          <w:rFonts w:ascii="Droid Sans" w:eastAsia="Droid Sans" w:hAnsi="Droid Sans" w:cs="Droid Sans"/>
+          <w:color w:val="444444"/>
+          <w:sz w:val="20"/>
+          <w:szCs w:val="20"/>
+        </w:rPr>
+      </w:pPr>
+      <w:r>
+        <w:rPr>
+          <w:rFonts w:ascii="Droid Sans" w:eastAsia="Droid Sans" w:hAnsi="Droid Sans" w:cs="Droid Sans"/>
+          <w:color w:val="444444"/>
+          <w:sz w:val="20"/>
+          <w:szCs w:val="20"/>
+        </w:rPr>
+        <w:t xml:space="preserve">Implemented application improvements that allowed for millions of dollars in yearly savings of new client implementation costs.  Ember.JS, Web API, SOA, Azure table storage &amp; blob storage, </w:t>
+      </w:r>
+      <w:proofErr w:type="spellStart"/>
+      <w:r>
+        <w:rPr>
+          <w:rFonts w:ascii="Droid Sans" w:eastAsia="Droid Sans" w:hAnsi="Droid Sans" w:cs="Droid Sans"/>
+          <w:color w:val="444444"/>
+          <w:sz w:val="20"/>
+          <w:szCs w:val="20"/>
+        </w:rPr>
+        <w:t>SignalR</w:t>
+      </w:r>
+      <w:proofErr w:type="spellEnd"/>
+      <w:r>
+        <w:rPr>
+          <w:rFonts w:ascii="Droid Sans" w:eastAsia="Droid Sans" w:hAnsi="Droid Sans" w:cs="Droid Sans"/>
+          <w:color w:val="444444"/>
+          <w:sz w:val="20"/>
+          <w:szCs w:val="20"/>
+        </w:rPr>
+        <w:t xml:space="preserve">.    </w:t>
+      </w:r>
+    </w:p>
+    <w:p>
+      <w:pPr>
+        <w:widowControl w:val="0"/>
+        <w:ind w:left="720"/>
+      </w:pPr>
+    </w:p>
+    <w:p>
+      <w:pPr>
+        <w:widowControl w:val="0"/>
+        <w:jc w:val="right"/>
+      </w:pPr>
+      <w:r>
+        <w:rPr>
+          <w:rFonts w:ascii="Droid Sans" w:eastAsia="Droid Sans" w:hAnsi="Droid Sans" w:cs="Droid Sans"/>
+          <w:color w:val="444444"/>
+          <w:sz w:val="20"/>
+          <w:szCs w:val="20"/>
+        </w:rPr>
+        <w:t>December 2011-October 2015</w:t>
+      </w:r>
+    </w:p>
+    <w:p>
+      <w:pPr>
+        <w:widowControl w:val="0"/>
+      </w:pPr>
+      <w:r>
+        <w:rPr>
+          <w:rFonts w:ascii="Droid Sans" w:eastAsia="Droid Sans" w:hAnsi="Droid Sans" w:cs="Droid Sans"/>
           <w:b/>
           <w:color w:val="444444"/>
-          <w:sz w:val="20"/>
-          <w:szCs w:val="20"/>
-        </w:rPr>
-        <w:t>Signup 2.0</w:t>
-      </w:r>
-      <w:r>
-        <w:rPr>
-          <w:rFonts w:eastAsia="Droid Sans"/>
-          <w:color w:val="444444"/>
-          <w:sz w:val="20"/>
-          <w:szCs w:val="20"/>
-        </w:rPr>
-        <w:t xml:space="preserve"> - Full product conversion to a mobile responsive design model with single page application focus and exponential performance improvements, along with a public API. MVC, </w:t>
+        </w:rPr>
+        <w:t>Technical Team Lead (C# .n</w:t>
+      </w:r>
+      <w:r>
+        <w:rPr>
+          <w:rFonts w:ascii="Droid Sans" w:eastAsia="Droid Sans" w:hAnsi="Droid Sans" w:cs="Droid Sans"/>
+          <w:b/>
+          <w:color w:val="444444"/>
+        </w:rPr>
+        <w:t>et development)</w:t>
+      </w:r>
+    </w:p>
+    <w:p>
+      <w:pPr>
+        <w:widowControl w:val="0"/>
+      </w:pPr>
+      <w:r>
+        <w:rPr>
+          <w:rFonts w:ascii="Droid Sans" w:eastAsia="Droid Sans" w:hAnsi="Droid Sans" w:cs="Droid Sans"/>
+          <w:b/>
+          <w:color w:val="444444"/>
+          <w:sz w:val="20"/>
+          <w:szCs w:val="20"/>
+        </w:rPr>
+        <w:t>Evanced Solutions, LLC</w:t>
+      </w:r>
+      <w:r>
+        <w:rPr>
+          <w:rFonts w:ascii="Droid Sans" w:eastAsia="Droid Sans" w:hAnsi="Droid Sans" w:cs="Droid Sans"/>
+          <w:color w:val="444444"/>
+          <w:sz w:val="20"/>
+          <w:szCs w:val="20"/>
+        </w:rPr>
+        <w:t xml:space="preserve"> - </w:t>
+      </w:r>
+      <w:r>
+        <w:rPr>
+          <w:rFonts w:ascii="Droid Sans" w:eastAsia="Droid Sans" w:hAnsi="Droid Sans" w:cs="Droid Sans"/>
+          <w:i/>
+          <w:color w:val="444444"/>
+          <w:sz w:val="20"/>
+          <w:szCs w:val="20"/>
+        </w:rPr>
+        <w:t>Indianapolis, IN</w:t>
+      </w:r>
+    </w:p>
+    <w:p>
+      <w:pPr>
+        <w:widowControl w:val="0"/>
+        <w:numPr>
+          <w:ilvl w:val="0"/>
+          <w:numId w:val="6"/>
+        </w:numPr>
+        <w:ind w:hanging="360"/>
+        <w:contextualSpacing/>
+      </w:pPr>
+      <w:r>
+        <w:rPr>
+          <w:rFonts w:ascii="Droid Sans" w:eastAsia="Droid Sans" w:hAnsi="Droid Sans" w:cs="Droid Sans"/>
+          <w:color w:val="444444"/>
+          <w:sz w:val="20"/>
+          <w:szCs w:val="20"/>
+        </w:rPr>
+        <w:t xml:space="preserve">Team lead and lead developer on desktop and mobile web apps using HTML5 with jQuery and MVC front-ends, and OWIN/OAUTH forms authenticated </w:t>
       </w:r>
       <w:proofErr w:type="spellStart"/>
       <w:r>
         <w:rPr>
-          <w:rFonts w:eastAsia="Droid Sans"/>
-          <w:color w:val="444444"/>
-          <w:sz w:val="20"/>
-          <w:szCs w:val="20"/>
-        </w:rPr>
-        <w:t>WebAPI</w:t>
+          <w:rFonts w:ascii="Droid Sans" w:eastAsia="Droid Sans" w:hAnsi="Droid Sans" w:cs="Droid Sans"/>
+          <w:color w:val="444444"/>
+          <w:sz w:val="20"/>
+          <w:szCs w:val="20"/>
+        </w:rPr>
+        <w:t>webservice</w:t>
       </w:r>
       <w:proofErr w:type="spellEnd"/>
       <w:r>
         <w:rPr>
-          <w:rFonts w:eastAsia="Droid Sans"/>
-          <w:color w:val="444444"/>
-          <w:sz w:val="20"/>
-          <w:szCs w:val="20"/>
-        </w:rPr>
-        <w:t>, jQuery, knockout.js, Entity Framework, OWIN token authentication, Swagger UI Documentation.</w:t>
+          <w:rFonts w:ascii="Droid Sans" w:eastAsia="Droid Sans" w:hAnsi="Droid Sans" w:cs="Droid Sans"/>
+          <w:color w:val="444444"/>
+          <w:sz w:val="20"/>
+          <w:szCs w:val="20"/>
+        </w:rPr>
+        <w:t xml:space="preserve"> back-ends built on WCF or Web API for the follow</w:t>
+      </w:r>
+      <w:r>
+        <w:rPr>
+          <w:rFonts w:ascii="Droid Sans" w:eastAsia="Droid Sans" w:hAnsi="Droid Sans" w:cs="Droid Sans"/>
+          <w:color w:val="444444"/>
+          <w:sz w:val="20"/>
+          <w:szCs w:val="20"/>
+        </w:rPr>
+        <w:t>ing products:</w:t>
       </w:r>
     </w:p>
     <w:p>
@@ -633,78 +853,84 @@
         <w:ind w:hanging="360"/>
         <w:contextualSpacing/>
       </w:pPr>
+      <w:r>
+        <w:rPr>
+          <w:rFonts w:ascii="Droid Sans" w:eastAsia="Droid Sans" w:hAnsi="Droid Sans" w:cs="Droid Sans"/>
+          <w:b/>
+          <w:color w:val="444444"/>
+          <w:sz w:val="20"/>
+          <w:szCs w:val="20"/>
+        </w:rPr>
+        <w:t>Signup</w:t>
+      </w:r>
+      <w:r>
+        <w:rPr>
+          <w:rFonts w:ascii="Droid Sans" w:eastAsia="Droid Sans" w:hAnsi="Droid Sans" w:cs="Droid Sans"/>
+          <w:color w:val="444444"/>
+          <w:sz w:val="20"/>
+          <w:szCs w:val="20"/>
+        </w:rPr>
+        <w:t xml:space="preserve"> - Library community calendar event management system.  ASP.net </w:t>
+      </w:r>
       <w:proofErr w:type="spellStart"/>
-      <w:proofErr w:type="gramStart"/>
-      <w:r>
-        <w:rPr>
-          <w:rFonts w:eastAsia="Droid Sans"/>
-          <w:b/>
-          <w:color w:val="444444"/>
-          <w:sz w:val="20"/>
-          <w:szCs w:val="20"/>
-        </w:rPr>
-        <w:t>D!bs</w:t>
+      <w:r>
+        <w:rPr>
+          <w:rFonts w:ascii="Droid Sans" w:eastAsia="Droid Sans" w:hAnsi="Droid Sans" w:cs="Droid Sans"/>
+          <w:color w:val="444444"/>
+          <w:sz w:val="20"/>
+          <w:szCs w:val="20"/>
+        </w:rPr>
+        <w:t>Webforms</w:t>
       </w:r>
       <w:proofErr w:type="spellEnd"/>
-      <w:proofErr w:type="gramEnd"/>
-      <w:r>
-        <w:rPr>
-          <w:rFonts w:eastAsia="Droid Sans"/>
-          <w:b/>
-          <w:color w:val="444444"/>
-          <w:sz w:val="20"/>
-          <w:szCs w:val="20"/>
-        </w:rPr>
-        <w:t xml:space="preserve"> </w:t>
-      </w:r>
-      <w:r>
-        <w:rPr>
-          <w:rFonts w:eastAsia="Droid Sans"/>
-          <w:color w:val="444444"/>
-          <w:sz w:val="20"/>
-          <w:szCs w:val="20"/>
-        </w:rPr>
-        <w:t>- Study room reservation system, designed specifically to allow for booking in university library settings, with public API.  MVC, Form posting model (</w:t>
+      <w:r>
+        <w:rPr>
+          <w:rFonts w:ascii="Droid Sans" w:eastAsia="Droid Sans" w:hAnsi="Droid Sans" w:cs="Droid Sans"/>
+          <w:color w:val="444444"/>
+          <w:sz w:val="20"/>
+          <w:szCs w:val="20"/>
+        </w:rPr>
+        <w:t>, AJAX, .</w:t>
       </w:r>
       <w:proofErr w:type="spellStart"/>
       <w:r>
         <w:rPr>
-          <w:rFonts w:eastAsia="Droid Sans"/>
-          <w:color w:val="444444"/>
-          <w:sz w:val="20"/>
-          <w:szCs w:val="20"/>
-        </w:rPr>
-        <w:t>not</w:t>
+          <w:rFonts w:ascii="Droid Sans" w:eastAsia="Droid Sans" w:hAnsi="Droid Sans" w:cs="Droid Sans"/>
+          <w:color w:val="444444"/>
+          <w:sz w:val="20"/>
+          <w:szCs w:val="20"/>
+        </w:rPr>
+        <w:t>asmx</w:t>
       </w:r>
       <w:proofErr w:type="spellEnd"/>
       <w:r>
         <w:rPr>
-          <w:rFonts w:eastAsia="Droid Sans"/>
-          <w:color w:val="444444"/>
-          <w:sz w:val="20"/>
-          <w:szCs w:val="20"/>
-        </w:rPr>
-        <w:t xml:space="preserve"> single page), </w:t>
+          <w:rFonts w:ascii="Droid Sans" w:eastAsia="Droid Sans" w:hAnsi="Droid Sans" w:cs="Droid Sans"/>
+          <w:color w:val="444444"/>
+          <w:sz w:val="20"/>
+          <w:szCs w:val="20"/>
+        </w:rPr>
+        <w:t xml:space="preserve"> web services, .</w:t>
       </w:r>
       <w:proofErr w:type="spellStart"/>
       <w:r>
         <w:rPr>
-          <w:rFonts w:eastAsia="Droid Sans"/>
-          <w:color w:val="444444"/>
-          <w:sz w:val="20"/>
-          <w:szCs w:val="20"/>
-        </w:rPr>
-        <w:t>WebAPI</w:t>
+          <w:rFonts w:ascii="Droid Sans" w:eastAsia="Droid Sans" w:hAnsi="Droid Sans" w:cs="Droid Sans"/>
+          <w:color w:val="444444"/>
+          <w:sz w:val="20"/>
+          <w:szCs w:val="20"/>
+        </w:rPr>
+        <w:t>ascx</w:t>
       </w:r>
       <w:proofErr w:type="spellEnd"/>
       <w:r>
         <w:rPr>
-          <w:rFonts w:eastAsia="Droid Sans"/>
-          <w:color w:val="444444"/>
-          <w:sz w:val="20"/>
-          <w:szCs w:val="20"/>
-        </w:rPr>
-        <w:t>, SQL Server, SSO authentication (OAUTH, LDAP and Shibboleth), mobile design, SMS messaging, amazon SQS.  &gt;3,000,000 reservations per semester, &gt;150,000 active users per semester.</w:t>
+          <w:rFonts w:ascii="Droid Sans" w:eastAsia="Droid Sans" w:hAnsi="Droid Sans" w:cs="Droid Sans"/>
+          <w:color w:val="444444"/>
+          <w:sz w:val="20"/>
+          <w:szCs w:val="20"/>
+        </w:rPr>
+        <w:t xml:space="preserve"> user controls, n-tier structure, SQL Server database.  &gt;900 subscribers, weekday average 15k page loads per minute.</w:t>
       </w:r>
     </w:p>
     <w:p>
@@ -716,30 +942,45 @@
         </w:numPr>
         <w:ind w:hanging="360"/>
         <w:contextualSpacing/>
-      </w:pPr>
-      <w:r>
-        <w:rPr>
-          <w:rFonts w:eastAsia="Droid Sans"/>
+        <w:rPr>
+          <w:rFonts w:ascii="Droid Sans" w:eastAsia="Droid Sans" w:hAnsi="Droid Sans" w:cs="Droid Sans"/>
+          <w:color w:val="444444"/>
+          <w:sz w:val="20"/>
+          <w:szCs w:val="20"/>
+        </w:rPr>
+      </w:pPr>
+      <w:r>
+        <w:rPr>
+          <w:rFonts w:ascii="Droid Sans" w:eastAsia="Droid Sans" w:hAnsi="Droid Sans" w:cs="Droid Sans"/>
           <w:b/>
           <w:color w:val="444444"/>
           <w:sz w:val="20"/>
           <w:szCs w:val="20"/>
         </w:rPr>
-        <w:t>Spaces</w:t>
-      </w:r>
-      <w:r>
-        <w:rPr>
-          <w:rFonts w:eastAsia="Droid Sans"/>
-          <w:color w:val="444444"/>
-          <w:sz w:val="20"/>
-          <w:szCs w:val="20"/>
-        </w:rPr>
-        <w:t xml:space="preserve"> - Library resource management system, designed to allow for patron usage of rooms and equipment. MVC, </w:t>
+        <w:t>Signup 2.0</w:t>
+      </w:r>
+      <w:r>
+        <w:rPr>
+          <w:rFonts w:ascii="Droid Sans" w:eastAsia="Droid Sans" w:hAnsi="Droid Sans" w:cs="Droid Sans"/>
+          <w:color w:val="444444"/>
+          <w:sz w:val="20"/>
+          <w:szCs w:val="20"/>
+        </w:rPr>
+        <w:t xml:space="preserve"> - F</w:t>
+      </w:r>
+      <w:r>
+        <w:rPr>
+          <w:rFonts w:ascii="Droid Sans" w:eastAsia="Droid Sans" w:hAnsi="Droid Sans" w:cs="Droid Sans"/>
+          <w:color w:val="444444"/>
+          <w:sz w:val="20"/>
+          <w:szCs w:val="20"/>
+        </w:rPr>
+        <w:t xml:space="preserve">ull product conversion to a mobile responsive design model with single page application focus and exponential performance improvements, along with a public API. MVC, </w:t>
       </w:r>
       <w:proofErr w:type="spellStart"/>
       <w:r>
         <w:rPr>
-          <w:rFonts w:eastAsia="Droid Sans"/>
+          <w:rFonts w:ascii="Droid Sans" w:eastAsia="Droid Sans" w:hAnsi="Droid Sans" w:cs="Droid Sans"/>
           <w:color w:val="444444"/>
           <w:sz w:val="20"/>
           <w:szCs w:val="20"/>
@@ -749,12 +990,21 @@
       <w:proofErr w:type="spellEnd"/>
       <w:r>
         <w:rPr>
-          <w:rFonts w:eastAsia="Droid Sans"/>
-          <w:color w:val="444444"/>
-          <w:sz w:val="20"/>
-          <w:szCs w:val="20"/>
-        </w:rPr>
-        <w:t>, jQuery, SQL Server.</w:t>
+          <w:rFonts w:ascii="Droid Sans" w:eastAsia="Droid Sans" w:hAnsi="Droid Sans" w:cs="Droid Sans"/>
+          <w:color w:val="444444"/>
+          <w:sz w:val="20"/>
+          <w:szCs w:val="20"/>
+        </w:rPr>
+        <w:t>, jQuery, knockout.js, Entity Framework, OWIN token authentication, Swagger UI Docum</w:t>
+      </w:r>
+      <w:r>
+        <w:rPr>
+          <w:rFonts w:ascii="Droid Sans" w:eastAsia="Droid Sans" w:hAnsi="Droid Sans" w:cs="Droid Sans"/>
+          <w:color w:val="444444"/>
+          <w:sz w:val="20"/>
+          <w:szCs w:val="20"/>
+        </w:rPr>
+        <w:t>entation.</w:t>
       </w:r>
     </w:p>
     <w:p>
@@ -766,83 +1016,68 @@
         </w:numPr>
         <w:ind w:hanging="360"/>
         <w:contextualSpacing/>
-        <w:rPr>
-          <w:rFonts w:eastAsia="Droid Sans"/>
-          <w:color w:val="444444"/>
-          <w:sz w:val="20"/>
-          <w:szCs w:val="20"/>
-        </w:rPr>
       </w:pPr>
       <w:proofErr w:type="spellStart"/>
-      <w:r>
-        <w:rPr>
-          <w:rFonts w:eastAsia="Droid Sans"/>
+      <w:proofErr w:type="gramStart"/>
+      <w:r>
+        <w:rPr>
+          <w:rFonts w:ascii="Droid Sans" w:eastAsia="Droid Sans" w:hAnsi="Droid Sans" w:cs="Droid Sans"/>
           <w:b/>
           <w:color w:val="444444"/>
           <w:sz w:val="20"/>
           <w:szCs w:val="20"/>
         </w:rPr>
-        <w:t>Wandoo</w:t>
+        <w:t>D!bs</w:t>
       </w:r>
       <w:proofErr w:type="spellEnd"/>
-      <w:r>
-        <w:rPr>
-          <w:rFonts w:eastAsia="Droid Sans"/>
+      <w:proofErr w:type="gramEnd"/>
+      <w:r>
+        <w:rPr>
+          <w:rFonts w:ascii="Droid Sans" w:eastAsia="Droid Sans" w:hAnsi="Droid Sans" w:cs="Droid Sans"/>
           <w:b/>
           <w:color w:val="444444"/>
           <w:sz w:val="20"/>
           <w:szCs w:val="20"/>
         </w:rPr>
-        <w:t xml:space="preserve"> Reader</w:t>
-      </w:r>
-      <w:r>
-        <w:rPr>
-          <w:rFonts w:eastAsia="Droid Sans"/>
-          <w:color w:val="444444"/>
-          <w:sz w:val="20"/>
-          <w:szCs w:val="20"/>
-        </w:rPr>
-        <w:t xml:space="preserve"> - Reading engagement tracking tool for summer reading programs.  MVC, jQuery, knockout, </w:t>
+        <w:t xml:space="preserve"> </w:t>
+      </w:r>
+      <w:r>
+        <w:rPr>
+          <w:rFonts w:ascii="Droid Sans" w:eastAsia="Droid Sans" w:hAnsi="Droid Sans" w:cs="Droid Sans"/>
+          <w:color w:val="444444"/>
+          <w:sz w:val="20"/>
+          <w:szCs w:val="20"/>
+        </w:rPr>
+        <w:t>- Study room reservation system, designed specifically to allow for booking in university library settings, with public API.  MVC, Form posting model (</w:t>
       </w:r>
       <w:proofErr w:type="spellStart"/>
       <w:r>
         <w:rPr>
-          <w:rFonts w:eastAsia="Droid Sans"/>
-          <w:color w:val="444444"/>
-          <w:sz w:val="20"/>
-          <w:szCs w:val="20"/>
-        </w:rPr>
-        <w:t>RestSharp</w:t>
+          <w:rFonts w:ascii="Droid Sans" w:eastAsia="Droid Sans" w:hAnsi="Droid Sans" w:cs="Droid Sans"/>
+          <w:color w:val="444444"/>
+          <w:sz w:val="20"/>
+          <w:szCs w:val="20"/>
+        </w:rPr>
+        <w:t>not</w:t>
       </w:r>
       <w:proofErr w:type="spellEnd"/>
       <w:r>
         <w:rPr>
-          <w:rFonts w:eastAsia="Droid Sans"/>
-          <w:color w:val="444444"/>
-          <w:sz w:val="20"/>
-          <w:szCs w:val="20"/>
-        </w:rPr>
-        <w:t xml:space="preserve"> C# talking to a Ruby on Rails API, </w:t>
-      </w:r>
-      <w:proofErr w:type="spellStart"/>
-      <w:r>
-        <w:rPr>
-          <w:rFonts w:eastAsia="Droid Sans"/>
-          <w:color w:val="444444"/>
-          <w:sz w:val="20"/>
-          <w:szCs w:val="20"/>
-        </w:rPr>
-        <w:t>jsonp</w:t>
-      </w:r>
-      <w:proofErr w:type="spellEnd"/>
-      <w:r>
-        <w:rPr>
-          <w:rFonts w:eastAsia="Droid Sans"/>
-          <w:color w:val="444444"/>
-          <w:sz w:val="20"/>
-          <w:szCs w:val="20"/>
-        </w:rPr>
-        <w:t>.  &gt;1,300,000 individual users, &gt;60k page loads per minute during peak summer reading registration times.</w:t>
+          <w:rFonts w:ascii="Droid Sans" w:eastAsia="Droid Sans" w:hAnsi="Droid Sans" w:cs="Droid Sans"/>
+          <w:color w:val="444444"/>
+          <w:sz w:val="20"/>
+          <w:szCs w:val="20"/>
+        </w:rPr>
+        <w:t xml:space="preserve"> single page), Web API, SQL Server, SSO authentication (OAUTH, LDAP and Shibboleth), mobile design, SM</w:t>
+      </w:r>
+      <w:r>
+        <w:rPr>
+          <w:rFonts w:ascii="Droid Sans" w:eastAsia="Droid Sans" w:hAnsi="Droid Sans" w:cs="Droid Sans"/>
+          <w:color w:val="444444"/>
+          <w:sz w:val="20"/>
+          <w:szCs w:val="20"/>
+        </w:rPr>
+        <w:t>S messaging, amazon SQS.  &gt;3,000,000 reservations per semester, &gt;150,000 active users per semester.</w:t>
       </w:r>
     </w:p>
     <w:p>
@@ -854,26 +1089,31 @@
         </w:numPr>
         <w:ind w:hanging="360"/>
         <w:contextualSpacing/>
-        <w:rPr>
-          <w:rFonts w:eastAsia="Droid Sans"/>
-          <w:color w:val="444444"/>
-          <w:sz w:val="20"/>
-          <w:szCs w:val="20"/>
-        </w:rPr>
-      </w:pPr>
-      <w:r>
-        <w:rPr>
-          <w:rFonts w:eastAsia="Droid Sans"/>
-          <w:color w:val="444444"/>
-          <w:sz w:val="20"/>
-          <w:szCs w:val="20"/>
-        </w:rPr>
-        <w:t xml:space="preserve">Developed the MVC layer of several mobile device targeted front-end UIs in bootstrap, which connected to a Web API back-end I also developer, built on top of legacy product databases.  MVC, </w:t>
+      </w:pPr>
+      <w:r>
+        <w:rPr>
+          <w:rFonts w:ascii="Droid Sans" w:eastAsia="Droid Sans" w:hAnsi="Droid Sans" w:cs="Droid Sans"/>
+          <w:b/>
+          <w:color w:val="444444"/>
+          <w:sz w:val="20"/>
+          <w:szCs w:val="20"/>
+        </w:rPr>
+        <w:lastRenderedPageBreak/>
+        <w:t>Spaces</w:t>
+      </w:r>
+      <w:r>
+        <w:rPr>
+          <w:rFonts w:ascii="Droid Sans" w:eastAsia="Droid Sans" w:hAnsi="Droid Sans" w:cs="Droid Sans"/>
+          <w:color w:val="444444"/>
+          <w:sz w:val="20"/>
+          <w:szCs w:val="20"/>
+        </w:rPr>
+        <w:t xml:space="preserve"> - Library resource management system, designed to allow for patron usage of rooms and equipment. MVC, </w:t>
       </w:r>
       <w:proofErr w:type="spellStart"/>
       <w:r>
         <w:rPr>
-          <w:rFonts w:eastAsia="Droid Sans"/>
+          <w:rFonts w:ascii="Droid Sans" w:eastAsia="Droid Sans" w:hAnsi="Droid Sans" w:cs="Droid Sans"/>
           <w:color w:val="444444"/>
           <w:sz w:val="20"/>
           <w:szCs w:val="20"/>
@@ -883,12 +1123,164 @@
       <w:proofErr w:type="spellEnd"/>
       <w:r>
         <w:rPr>
-          <w:rFonts w:eastAsia="Droid Sans"/>
-          <w:color w:val="444444"/>
-          <w:sz w:val="20"/>
-          <w:szCs w:val="20"/>
-        </w:rPr>
-        <w:t>, OWIN Authentication, MySQL.</w:t>
+          <w:rFonts w:ascii="Droid Sans" w:eastAsia="Droid Sans" w:hAnsi="Droid Sans" w:cs="Droid Sans"/>
+          <w:color w:val="444444"/>
+          <w:sz w:val="20"/>
+          <w:szCs w:val="20"/>
+        </w:rPr>
+        <w:t>, jQuery, SQL Server.</w:t>
+      </w:r>
+    </w:p>
+    <w:p>
+      <w:pPr>
+        <w:widowControl w:val="0"/>
+        <w:numPr>
+          <w:ilvl w:val="1"/>
+          <w:numId w:val="6"/>
+        </w:numPr>
+        <w:ind w:hanging="360"/>
+        <w:contextualSpacing/>
+        <w:rPr>
+          <w:rFonts w:ascii="Droid Sans" w:eastAsia="Droid Sans" w:hAnsi="Droid Sans" w:cs="Droid Sans"/>
+          <w:color w:val="444444"/>
+          <w:sz w:val="20"/>
+          <w:szCs w:val="20"/>
+        </w:rPr>
+      </w:pPr>
+      <w:proofErr w:type="spellStart"/>
+      <w:r>
+        <w:rPr>
+          <w:rFonts w:ascii="Droid Sans" w:eastAsia="Droid Sans" w:hAnsi="Droid Sans" w:cs="Droid Sans"/>
+          <w:b/>
+          <w:color w:val="444444"/>
+          <w:sz w:val="20"/>
+          <w:szCs w:val="20"/>
+        </w:rPr>
+        <w:t>Wandoo</w:t>
+      </w:r>
+      <w:proofErr w:type="spellEnd"/>
+      <w:r>
+        <w:rPr>
+          <w:rFonts w:ascii="Droid Sans" w:eastAsia="Droid Sans" w:hAnsi="Droid Sans" w:cs="Droid Sans"/>
+          <w:b/>
+          <w:color w:val="444444"/>
+          <w:sz w:val="20"/>
+          <w:szCs w:val="20"/>
+        </w:rPr>
+        <w:t xml:space="preserve"> Reader</w:t>
+      </w:r>
+      <w:r>
+        <w:rPr>
+          <w:rFonts w:ascii="Droid Sans" w:eastAsia="Droid Sans" w:hAnsi="Droid Sans" w:cs="Droid Sans"/>
+          <w:color w:val="444444"/>
+          <w:sz w:val="20"/>
+          <w:szCs w:val="20"/>
+        </w:rPr>
+        <w:t xml:space="preserve"> - Rea</w:t>
+      </w:r>
+      <w:r>
+        <w:rPr>
+          <w:rFonts w:ascii="Droid Sans" w:eastAsia="Droid Sans" w:hAnsi="Droid Sans" w:cs="Droid Sans"/>
+          <w:color w:val="444444"/>
+          <w:sz w:val="20"/>
+          <w:szCs w:val="20"/>
+        </w:rPr>
+        <w:t xml:space="preserve">ding engagement tracking tool for summer reading programs.  MVC, jQuery, knockout, </w:t>
+      </w:r>
+      <w:proofErr w:type="spellStart"/>
+      <w:r>
+        <w:rPr>
+          <w:rFonts w:ascii="Droid Sans" w:eastAsia="Droid Sans" w:hAnsi="Droid Sans" w:cs="Droid Sans"/>
+          <w:color w:val="444444"/>
+          <w:sz w:val="20"/>
+          <w:szCs w:val="20"/>
+        </w:rPr>
+        <w:t>RestSharp</w:t>
+      </w:r>
+      <w:proofErr w:type="spellEnd"/>
+      <w:r>
+        <w:rPr>
+          <w:rFonts w:ascii="Droid Sans" w:eastAsia="Droid Sans" w:hAnsi="Droid Sans" w:cs="Droid Sans"/>
+          <w:color w:val="444444"/>
+          <w:sz w:val="20"/>
+          <w:szCs w:val="20"/>
+        </w:rPr>
+        <w:t xml:space="preserve"> C# talking to a Ruby on Rails API, </w:t>
+      </w:r>
+      <w:proofErr w:type="spellStart"/>
+      <w:r>
+        <w:rPr>
+          <w:rFonts w:ascii="Droid Sans" w:eastAsia="Droid Sans" w:hAnsi="Droid Sans" w:cs="Droid Sans"/>
+          <w:color w:val="444444"/>
+          <w:sz w:val="20"/>
+          <w:szCs w:val="20"/>
+        </w:rPr>
+        <w:t>jsonp</w:t>
+      </w:r>
+      <w:proofErr w:type="spellEnd"/>
+      <w:r>
+        <w:rPr>
+          <w:rFonts w:ascii="Droid Sans" w:eastAsia="Droid Sans" w:hAnsi="Droid Sans" w:cs="Droid Sans"/>
+          <w:color w:val="444444"/>
+          <w:sz w:val="20"/>
+          <w:szCs w:val="20"/>
+        </w:rPr>
+        <w:t>.  &gt;1,300,000 individual users, &gt;60k page loads per minute during peak summer reading registration times.</w:t>
+      </w:r>
+    </w:p>
+    <w:p>
+      <w:pPr>
+        <w:widowControl w:val="0"/>
+        <w:numPr>
+          <w:ilvl w:val="1"/>
+          <w:numId w:val="6"/>
+        </w:numPr>
+        <w:ind w:hanging="360"/>
+        <w:contextualSpacing/>
+        <w:rPr>
+          <w:rFonts w:ascii="Droid Sans" w:eastAsia="Droid Sans" w:hAnsi="Droid Sans" w:cs="Droid Sans"/>
+          <w:color w:val="444444"/>
+          <w:sz w:val="20"/>
+          <w:szCs w:val="20"/>
+        </w:rPr>
+      </w:pPr>
+      <w:r>
+        <w:rPr>
+          <w:rFonts w:ascii="Droid Sans" w:eastAsia="Droid Sans" w:hAnsi="Droid Sans" w:cs="Droid Sans"/>
+          <w:color w:val="444444"/>
+          <w:sz w:val="20"/>
+          <w:szCs w:val="20"/>
+        </w:rPr>
+        <w:t>Developed the MVC</w:t>
+      </w:r>
+      <w:r>
+        <w:rPr>
+          <w:rFonts w:ascii="Droid Sans" w:eastAsia="Droid Sans" w:hAnsi="Droid Sans" w:cs="Droid Sans"/>
+          <w:color w:val="444444"/>
+          <w:sz w:val="20"/>
+          <w:szCs w:val="20"/>
+        </w:rPr>
+        <w:t xml:space="preserve"> layer of several mobile </w:t>
+      </w:r>
+      <w:proofErr w:type="gramStart"/>
+      <w:r>
+        <w:rPr>
+          <w:rFonts w:ascii="Droid Sans" w:eastAsia="Droid Sans" w:hAnsi="Droid Sans" w:cs="Droid Sans"/>
+          <w:color w:val="444444"/>
+          <w:sz w:val="20"/>
+          <w:szCs w:val="20"/>
+        </w:rPr>
+        <w:t>device</w:t>
+      </w:r>
+      <w:proofErr w:type="gramEnd"/>
+      <w:r>
+        <w:rPr>
+          <w:rFonts w:ascii="Droid Sans" w:eastAsia="Droid Sans" w:hAnsi="Droid Sans" w:cs="Droid Sans"/>
+          <w:color w:val="444444"/>
+          <w:sz w:val="20"/>
+          <w:szCs w:val="20"/>
+        </w:rPr>
+        <w:t xml:space="preserve"> targeted front-end UIs in bootstrap, which connected to a Web API back-end I also developer, built on top of legacy product databases.  MVC, Web API, OWIN Authentication, MySQL.</w:t>
       </w:r>
     </w:p>
     <w:p>
@@ -901,40 +1293,29 @@
         <w:ind w:hanging="360"/>
         <w:contextualSpacing/>
         <w:rPr>
-          <w:rFonts w:eastAsia="Droid Sans"/>
-          <w:color w:val="444444"/>
-          <w:sz w:val="20"/>
-          <w:szCs w:val="20"/>
-        </w:rPr>
-      </w:pPr>
-      <w:r>
-        <w:rPr>
-          <w:rFonts w:eastAsia="Droid Sans"/>
-          <w:color w:val="444444"/>
-          <w:sz w:val="20"/>
-          <w:szCs w:val="20"/>
-        </w:rPr>
-        <w:t xml:space="preserve">Scrum master and </w:t>
-      </w:r>
-      <w:proofErr w:type="gramStart"/>
-      <w:r>
-        <w:rPr>
-          <w:rFonts w:eastAsia="Droid Sans"/>
-          <w:color w:val="444444"/>
-          <w:sz w:val="20"/>
-          <w:szCs w:val="20"/>
-        </w:rPr>
-        <w:t>Agile</w:t>
-      </w:r>
-      <w:proofErr w:type="gramEnd"/>
-      <w:r>
-        <w:rPr>
-          <w:rFonts w:eastAsia="Droid Sans"/>
-          <w:color w:val="444444"/>
-          <w:sz w:val="20"/>
-          <w:szCs w:val="20"/>
-        </w:rPr>
-        <w:t xml:space="preserve"> practices leader and “evangelist”.  Acted as build master for the R.C., staging, and production branches of code.</w:t>
+          <w:rFonts w:ascii="Droid Sans" w:eastAsia="Droid Sans" w:hAnsi="Droid Sans" w:cs="Droid Sans"/>
+          <w:color w:val="444444"/>
+          <w:sz w:val="20"/>
+          <w:szCs w:val="20"/>
+        </w:rPr>
+      </w:pPr>
+      <w:r>
+        <w:rPr>
+          <w:rFonts w:ascii="Droid Sans" w:eastAsia="Droid Sans" w:hAnsi="Droid Sans" w:cs="Droid Sans"/>
+          <w:color w:val="444444"/>
+          <w:sz w:val="20"/>
+          <w:szCs w:val="20"/>
+        </w:rPr>
+        <w:t>Scrum master and Agile practices leader and “e</w:t>
+      </w:r>
+      <w:r>
+        <w:rPr>
+          <w:rFonts w:ascii="Droid Sans" w:eastAsia="Droid Sans" w:hAnsi="Droid Sans" w:cs="Droid Sans"/>
+          <w:color w:val="444444"/>
+          <w:sz w:val="20"/>
+          <w:szCs w:val="20"/>
+        </w:rPr>
+        <w:t>vangelist”.  Acted as build master for the R.C., staging, and production branches of code.</w:t>
       </w:r>
     </w:p>
     <w:p>
@@ -947,25 +1328,34 @@
         <w:ind w:hanging="360"/>
         <w:contextualSpacing/>
         <w:rPr>
-          <w:rFonts w:eastAsia="Droid Sans"/>
-          <w:color w:val="444444"/>
-          <w:sz w:val="20"/>
-          <w:szCs w:val="20"/>
-        </w:rPr>
-      </w:pPr>
-      <w:r>
-        <w:rPr>
-          <w:rFonts w:eastAsia="Droid Sans"/>
-          <w:color w:val="444444"/>
-          <w:sz w:val="20"/>
-          <w:szCs w:val="20"/>
-        </w:rPr>
-        <w:t xml:space="preserve">Managed 5 developers, 2 UI/UX developers and 3 QA tester/developers.  Worked closely with the Product Owners to develop quality user stories and acceptance criteria.  Implemented code review standards managed through </w:t>
+          <w:rFonts w:ascii="Droid Sans" w:eastAsia="Droid Sans" w:hAnsi="Droid Sans" w:cs="Droid Sans"/>
+          <w:color w:val="444444"/>
+          <w:sz w:val="20"/>
+          <w:szCs w:val="20"/>
+        </w:rPr>
+      </w:pPr>
+      <w:r>
+        <w:rPr>
+          <w:rFonts w:ascii="Droid Sans" w:eastAsia="Droid Sans" w:hAnsi="Droid Sans" w:cs="Droid Sans"/>
+          <w:color w:val="444444"/>
+          <w:sz w:val="20"/>
+          <w:szCs w:val="20"/>
+        </w:rPr>
+        <w:t xml:space="preserve">Directly managed 5 developers, 2 UI/UX developers and 3 QA tester/developers.  Worked closely with the Product Owners to develop quality user stories and acceptance </w:t>
+      </w:r>
+      <w:r>
+        <w:rPr>
+          <w:rFonts w:ascii="Droid Sans" w:eastAsia="Droid Sans" w:hAnsi="Droid Sans" w:cs="Droid Sans"/>
+          <w:color w:val="444444"/>
+          <w:sz w:val="20"/>
+          <w:szCs w:val="20"/>
+        </w:rPr>
+        <w:t xml:space="preserve">criteria.  Implemented code review standards managed through </w:t>
       </w:r>
       <w:proofErr w:type="spellStart"/>
       <w:r>
         <w:rPr>
-          <w:rFonts w:eastAsia="Droid Sans"/>
+          <w:rFonts w:ascii="Droid Sans" w:eastAsia="Droid Sans" w:hAnsi="Droid Sans" w:cs="Droid Sans"/>
           <w:color w:val="444444"/>
           <w:sz w:val="20"/>
           <w:szCs w:val="20"/>
@@ -975,7 +1365,7 @@
       <w:proofErr w:type="spellEnd"/>
       <w:r>
         <w:rPr>
-          <w:rFonts w:eastAsia="Droid Sans"/>
+          <w:rFonts w:ascii="Droid Sans" w:eastAsia="Droid Sans" w:hAnsi="Droid Sans" w:cs="Droid Sans"/>
           <w:color w:val="444444"/>
           <w:sz w:val="20"/>
           <w:szCs w:val="20"/>
@@ -1002,7 +1392,7 @@
       </w:pPr>
       <w:r>
         <w:rPr>
-          <w:rFonts w:eastAsia="Droid Sans"/>
+          <w:rFonts w:ascii="Droid Sans" w:eastAsia="Droid Sans" w:hAnsi="Droid Sans" w:cs="Droid Sans"/>
           <w:color w:val="444444"/>
           <w:sz w:val="20"/>
           <w:szCs w:val="20"/>
@@ -1016,42 +1406,30 @@
       </w:pPr>
       <w:r>
         <w:rPr>
-          <w:rFonts w:eastAsia="Droid Sans"/>
+          <w:rFonts w:ascii="Droid Sans" w:eastAsia="Droid Sans" w:hAnsi="Droid Sans" w:cs="Droid Sans"/>
           <w:b/>
           <w:color w:val="444444"/>
         </w:rPr>
-        <w:t>Developer/Software Analyst III (VB &amp; C# .net development, classic ASP)</w:t>
-      </w:r>
-    </w:p>
-    <w:p>
-      <w:pPr>
-        <w:widowControl w:val="0"/>
-      </w:pPr>
-      <w:proofErr w:type="spellStart"/>
-      <w:r>
-        <w:rPr>
-          <w:rFonts w:eastAsia="Droid Sans"/>
+        <w:t>Sr. Developer (VB &amp; C# .net development, classic ASP)</w:t>
+      </w:r>
+    </w:p>
+    <w:p>
+      <w:pPr>
+        <w:widowControl w:val="0"/>
+      </w:pPr>
+      <w:r>
+        <w:rPr>
+          <w:rFonts w:ascii="Droid Sans" w:eastAsia="Droid Sans" w:hAnsi="Droid Sans" w:cs="Droid Sans"/>
           <w:b/>
           <w:color w:val="444444"/>
           <w:sz w:val="20"/>
           <w:szCs w:val="20"/>
         </w:rPr>
-        <w:t>Evanced</w:t>
-      </w:r>
-      <w:proofErr w:type="spellEnd"/>
-      <w:r>
-        <w:rPr>
-          <w:rFonts w:eastAsia="Droid Sans"/>
-          <w:b/>
-          <w:color w:val="444444"/>
-          <w:sz w:val="20"/>
-          <w:szCs w:val="20"/>
-        </w:rPr>
-        <w:t xml:space="preserve"> Solutions, LLC</w:t>
-      </w:r>
-      <w:r>
-        <w:rPr>
-          <w:rFonts w:eastAsia="Droid Sans"/>
+        <w:t>Evanced Solutions, LLC</w:t>
+      </w:r>
+      <w:r>
+        <w:rPr>
+          <w:rFonts w:ascii="Droid Sans" w:eastAsia="Droid Sans" w:hAnsi="Droid Sans" w:cs="Droid Sans"/>
           <w:color w:val="444444"/>
           <w:sz w:val="20"/>
           <w:szCs w:val="20"/>
@@ -1060,7 +1438,7 @@
       </w:r>
       <w:r>
         <w:rPr>
-          <w:rFonts w:eastAsia="Droid Sans"/>
+          <w:rFonts w:ascii="Droid Sans" w:eastAsia="Droid Sans" w:hAnsi="Droid Sans" w:cs="Droid Sans"/>
           <w:i/>
           <w:color w:val="444444"/>
           <w:sz w:val="20"/>
@@ -1081,12 +1459,21 @@
       </w:pPr>
       <w:r>
         <w:rPr>
-          <w:rFonts w:eastAsia="Droid Sans"/>
-          <w:color w:val="444444"/>
-          <w:sz w:val="20"/>
-          <w:szCs w:val="20"/>
-        </w:rPr>
-        <w:t xml:space="preserve">Lead developer, promoted to Team Lead, on two flagship software suites for library event calendar and room reservation systems. </w:t>
+          <w:rFonts w:ascii="Droid Sans" w:eastAsia="Droid Sans" w:hAnsi="Droid Sans" w:cs="Droid Sans"/>
+          <w:color w:val="444444"/>
+          <w:sz w:val="20"/>
+          <w:szCs w:val="20"/>
+        </w:rPr>
+        <w:t>Lead developer, promoted to Team Lead, on two flags</w:t>
+      </w:r>
+      <w:r>
+        <w:rPr>
+          <w:rFonts w:ascii="Droid Sans" w:eastAsia="Droid Sans" w:hAnsi="Droid Sans" w:cs="Droid Sans"/>
+          <w:color w:val="444444"/>
+          <w:sz w:val="20"/>
+          <w:szCs w:val="20"/>
+        </w:rPr>
+        <w:t xml:space="preserve">hip software suites for library event calendar and room reservation systems. </w:t>
       </w:r>
     </w:p>
     <w:p>
@@ -1101,7 +1488,7 @@
       </w:pPr>
       <w:r>
         <w:rPr>
-          <w:rFonts w:eastAsia="Droid Sans"/>
+          <w:rFonts w:ascii="Droid Sans" w:eastAsia="Droid Sans" w:hAnsi="Droid Sans" w:cs="Droid Sans"/>
           <w:color w:val="444444"/>
           <w:sz w:val="20"/>
           <w:szCs w:val="20"/>
@@ -1110,7 +1497,7 @@
       </w:r>
       <w:r>
         <w:rPr>
-          <w:rFonts w:eastAsia="Droid Sans"/>
+          <w:rFonts w:ascii="Droid Sans" w:eastAsia="Droid Sans" w:hAnsi="Droid Sans" w:cs="Droid Sans"/>
           <w:sz w:val="20"/>
           <w:szCs w:val="20"/>
         </w:rPr>
@@ -1118,7 +1505,7 @@
       </w:r>
       <w:r>
         <w:rPr>
-          <w:rFonts w:eastAsia="Droid Sans"/>
+          <w:rFonts w:ascii="Droid Sans" w:eastAsia="Droid Sans" w:hAnsi="Droid Sans" w:cs="Droid Sans"/>
           <w:color w:val="444444"/>
           <w:sz w:val="20"/>
           <w:szCs w:val="20"/>
@@ -1138,7 +1525,7 @@
       </w:pPr>
       <w:r>
         <w:rPr>
-          <w:rFonts w:eastAsia="Droid Sans"/>
+          <w:rFonts w:ascii="Droid Sans" w:eastAsia="Droid Sans" w:hAnsi="Droid Sans" w:cs="Droid Sans"/>
           <w:b/>
           <w:color w:val="444444"/>
           <w:sz w:val="20"/>
@@ -1157,20 +1544,29 @@
         <w:ind w:hanging="360"/>
         <w:contextualSpacing/>
         <w:rPr>
-          <w:rFonts w:eastAsia="Droid Sans"/>
-          <w:color w:val="444444"/>
-          <w:sz w:val="20"/>
-          <w:szCs w:val="20"/>
-        </w:rPr>
-      </w:pPr>
-      <w:r>
-        <w:rPr>
-          <w:rFonts w:eastAsia="Droid Sans"/>
-          <w:color w:val="444444"/>
-          <w:sz w:val="20"/>
-          <w:szCs w:val="20"/>
-        </w:rPr>
-        <w:t>Conversion started January 2009, initial product release January 2010, full support for MySQL to SQL Server data migrations was July 2010.</w:t>
+          <w:rFonts w:ascii="Droid Sans" w:eastAsia="Droid Sans" w:hAnsi="Droid Sans" w:cs="Droid Sans"/>
+          <w:color w:val="444444"/>
+          <w:sz w:val="20"/>
+          <w:szCs w:val="20"/>
+        </w:rPr>
+      </w:pPr>
+      <w:r>
+        <w:rPr>
+          <w:rFonts w:ascii="Droid Sans" w:eastAsia="Droid Sans" w:hAnsi="Droid Sans" w:cs="Droid Sans"/>
+          <w:color w:val="444444"/>
+          <w:sz w:val="20"/>
+          <w:szCs w:val="20"/>
+        </w:rPr>
+        <w:t xml:space="preserve">Conversion started January 2009, initial product release January 2010, </w:t>
+      </w:r>
+      <w:r>
+        <w:rPr>
+          <w:rFonts w:ascii="Droid Sans" w:eastAsia="Droid Sans" w:hAnsi="Droid Sans" w:cs="Droid Sans"/>
+          <w:color w:val="444444"/>
+          <w:sz w:val="20"/>
+          <w:szCs w:val="20"/>
+        </w:rPr>
+        <w:t>full support for MySQL to SQL Server data migrations was July 2010.</w:t>
       </w:r>
     </w:p>
     <w:p>
@@ -1183,15 +1579,15 @@
         <w:ind w:hanging="360"/>
         <w:contextualSpacing/>
         <w:rPr>
-          <w:rFonts w:eastAsia="Droid Sans"/>
-          <w:color w:val="444444"/>
-          <w:sz w:val="20"/>
-          <w:szCs w:val="20"/>
-        </w:rPr>
-      </w:pPr>
-      <w:r>
-        <w:rPr>
-          <w:rFonts w:eastAsia="Droid Sans"/>
+          <w:rFonts w:ascii="Droid Sans" w:eastAsia="Droid Sans" w:hAnsi="Droid Sans" w:cs="Droid Sans"/>
+          <w:color w:val="444444"/>
+          <w:sz w:val="20"/>
+          <w:szCs w:val="20"/>
+        </w:rPr>
+      </w:pPr>
+      <w:r>
+        <w:rPr>
+          <w:rFonts w:ascii="Droid Sans" w:eastAsia="Droid Sans" w:hAnsi="Droid Sans" w:cs="Droid Sans"/>
           <w:b/>
           <w:color w:val="444444"/>
           <w:sz w:val="20"/>
@@ -1210,40 +1606,20 @@
         <w:ind w:hanging="360"/>
         <w:contextualSpacing/>
         <w:rPr>
-          <w:rFonts w:eastAsia="Droid Sans"/>
-          <w:color w:val="444444"/>
-          <w:sz w:val="20"/>
-          <w:szCs w:val="20"/>
-        </w:rPr>
-      </w:pPr>
-      <w:r>
-        <w:rPr>
-          <w:rFonts w:eastAsia="Droid Sans"/>
-          <w:color w:val="444444"/>
-          <w:sz w:val="20"/>
-          <w:szCs w:val="20"/>
-        </w:rPr>
-        <w:t xml:space="preserve">Conversion started January 2010 with a focus on a complete redesign of functionality and user experience, initial product release December 2012, </w:t>
-      </w:r>
-      <w:proofErr w:type="gramStart"/>
-      <w:r>
-        <w:rPr>
-          <w:rFonts w:eastAsia="Droid Sans"/>
-          <w:color w:val="444444"/>
-          <w:sz w:val="20"/>
-          <w:szCs w:val="20"/>
-        </w:rPr>
-        <w:t>full</w:t>
-      </w:r>
-      <w:proofErr w:type="gramEnd"/>
-      <w:r>
-        <w:rPr>
-          <w:rFonts w:eastAsia="Droid Sans"/>
-          <w:color w:val="444444"/>
-          <w:sz w:val="20"/>
-          <w:szCs w:val="20"/>
-        </w:rPr>
-        <w:t xml:space="preserve"> support for MySQL to SQL Server data migrations was February 2013.</w:t>
+          <w:rFonts w:ascii="Droid Sans" w:eastAsia="Droid Sans" w:hAnsi="Droid Sans" w:cs="Droid Sans"/>
+          <w:color w:val="444444"/>
+          <w:sz w:val="20"/>
+          <w:szCs w:val="20"/>
+        </w:rPr>
+      </w:pPr>
+      <w:r>
+        <w:rPr>
+          <w:rFonts w:ascii="Droid Sans" w:eastAsia="Droid Sans" w:hAnsi="Droid Sans" w:cs="Droid Sans"/>
+          <w:color w:val="444444"/>
+          <w:sz w:val="20"/>
+          <w:szCs w:val="20"/>
+        </w:rPr>
+        <w:t>Conversion started January 2010 with a focus on a complete redesign of functionality and user experience, initial product release December 2012, full support for MySQL to SQL Server data migrations was February 2013.</w:t>
       </w:r>
     </w:p>
     <w:p>
@@ -1256,15 +1632,15 @@
         <w:ind w:hanging="360"/>
         <w:contextualSpacing/>
         <w:rPr>
-          <w:rFonts w:eastAsia="Droid Sans"/>
-          <w:color w:val="444444"/>
-          <w:sz w:val="20"/>
-          <w:szCs w:val="20"/>
-        </w:rPr>
-      </w:pPr>
-      <w:r>
-        <w:rPr>
-          <w:rFonts w:eastAsia="Droid Sans"/>
+          <w:rFonts w:ascii="Droid Sans" w:eastAsia="Droid Sans" w:hAnsi="Droid Sans" w:cs="Droid Sans"/>
+          <w:color w:val="444444"/>
+          <w:sz w:val="20"/>
+          <w:szCs w:val="20"/>
+        </w:rPr>
+      </w:pPr>
+      <w:r>
+        <w:rPr>
+          <w:rFonts w:ascii="Droid Sans" w:eastAsia="Droid Sans" w:hAnsi="Droid Sans" w:cs="Droid Sans"/>
           <w:b/>
           <w:color w:val="444444"/>
           <w:sz w:val="20"/>
@@ -1275,7 +1651,7 @@
       <w:proofErr w:type="spellStart"/>
       <w:r>
         <w:rPr>
-          <w:rFonts w:eastAsia="Droid Sans"/>
+          <w:rFonts w:ascii="Droid Sans" w:eastAsia="Droid Sans" w:hAnsi="Droid Sans" w:cs="Droid Sans"/>
           <w:b/>
           <w:color w:val="444444"/>
           <w:sz w:val="20"/>
@@ -1286,7 +1662,7 @@
       <w:proofErr w:type="spellEnd"/>
       <w:r>
         <w:rPr>
-          <w:rFonts w:eastAsia="Droid Sans"/>
+          <w:rFonts w:ascii="Droid Sans" w:eastAsia="Droid Sans" w:hAnsi="Droid Sans" w:cs="Droid Sans"/>
           <w:b/>
           <w:color w:val="444444"/>
           <w:sz w:val="20"/>
@@ -1305,25 +1681,34 @@
         <w:ind w:hanging="360"/>
         <w:contextualSpacing/>
         <w:rPr>
-          <w:rFonts w:eastAsia="Droid Sans"/>
-          <w:color w:val="444444"/>
-          <w:sz w:val="20"/>
-          <w:szCs w:val="20"/>
-        </w:rPr>
-      </w:pPr>
-      <w:r>
-        <w:rPr>
-          <w:rFonts w:eastAsia="Droid Sans"/>
-          <w:color w:val="444444"/>
-          <w:sz w:val="20"/>
-          <w:szCs w:val="20"/>
-        </w:rPr>
-        <w:t xml:space="preserve">Conversion started January 2011 with a focus on carrying over needed reporting functionality, and working with </w:t>
+          <w:rFonts w:ascii="Droid Sans" w:eastAsia="Droid Sans" w:hAnsi="Droid Sans" w:cs="Droid Sans"/>
+          <w:color w:val="444444"/>
+          <w:sz w:val="20"/>
+          <w:szCs w:val="20"/>
+        </w:rPr>
+      </w:pPr>
+      <w:r>
+        <w:rPr>
+          <w:rFonts w:ascii="Droid Sans" w:eastAsia="Droid Sans" w:hAnsi="Droid Sans" w:cs="Droid Sans"/>
+          <w:color w:val="444444"/>
+          <w:sz w:val="20"/>
+          <w:szCs w:val="20"/>
+        </w:rPr>
+        <w:t>Conversio</w:t>
+      </w:r>
+      <w:r>
+        <w:rPr>
+          <w:rFonts w:ascii="Droid Sans" w:eastAsia="Droid Sans" w:hAnsi="Droid Sans" w:cs="Droid Sans"/>
+          <w:color w:val="444444"/>
+          <w:sz w:val="20"/>
+          <w:szCs w:val="20"/>
+        </w:rPr>
+        <w:t xml:space="preserve">n started January 2011 with a focus on carrying over needed reporting functionality, and working with </w:t>
       </w:r>
       <w:proofErr w:type="spellStart"/>
       <w:r>
         <w:rPr>
-          <w:rFonts w:eastAsia="Droid Sans"/>
+          <w:rFonts w:ascii="Droid Sans" w:eastAsia="Droid Sans" w:hAnsi="Droid Sans" w:cs="Droid Sans"/>
           <w:color w:val="444444"/>
           <w:sz w:val="20"/>
           <w:szCs w:val="20"/>
@@ -1333,12 +1718,21 @@
       <w:proofErr w:type="spellEnd"/>
       <w:r>
         <w:rPr>
-          <w:rFonts w:eastAsia="Droid Sans"/>
-          <w:color w:val="444444"/>
-          <w:sz w:val="20"/>
-          <w:szCs w:val="20"/>
-        </w:rPr>
-        <w:t xml:space="preserve"> Unlimited (UK) to create a completely new user experience, adding gamification and character creation to the system.  Beta release May 2013, Initial release May 2014.</w:t>
+          <w:rFonts w:ascii="Droid Sans" w:eastAsia="Droid Sans" w:hAnsi="Droid Sans" w:cs="Droid Sans"/>
+          <w:color w:val="444444"/>
+          <w:sz w:val="20"/>
+          <w:szCs w:val="20"/>
+        </w:rPr>
+        <w:t xml:space="preserve"> Unlimited (UK) to create a completely new user experience, adding gamification and character creation to the system.  Beta release May 2013, Initial</w:t>
+      </w:r>
+      <w:r>
+        <w:rPr>
+          <w:rFonts w:ascii="Droid Sans" w:eastAsia="Droid Sans" w:hAnsi="Droid Sans" w:cs="Droid Sans"/>
+          <w:color w:val="444444"/>
+          <w:sz w:val="20"/>
+          <w:szCs w:val="20"/>
+        </w:rPr>
+        <w:t xml:space="preserve"> release May 2014.</w:t>
       </w:r>
     </w:p>
     <w:p>
@@ -1353,7 +1747,7 @@
       </w:pPr>
       <w:r>
         <w:rPr>
-          <w:rFonts w:eastAsia="Droid Sans"/>
+          <w:rFonts w:ascii="Droid Sans" w:eastAsia="Droid Sans" w:hAnsi="Droid Sans" w:cs="Droid Sans"/>
           <w:color w:val="444444"/>
           <w:sz w:val="20"/>
           <w:szCs w:val="20"/>
@@ -1363,7 +1757,7 @@
       <w:proofErr w:type="spellStart"/>
       <w:r>
         <w:rPr>
-          <w:rFonts w:eastAsia="Droid Sans"/>
+          <w:rFonts w:ascii="Droid Sans" w:eastAsia="Droid Sans" w:hAnsi="Droid Sans" w:cs="Droid Sans"/>
           <w:color w:val="444444"/>
           <w:sz w:val="20"/>
           <w:szCs w:val="20"/>
@@ -1373,7 +1767,7 @@
       <w:proofErr w:type="spellEnd"/>
       <w:r>
         <w:rPr>
-          <w:rFonts w:eastAsia="Droid Sans"/>
+          <w:rFonts w:ascii="Droid Sans" w:eastAsia="Droid Sans" w:hAnsi="Droid Sans" w:cs="Droid Sans"/>
           <w:color w:val="444444"/>
           <w:sz w:val="20"/>
           <w:szCs w:val="20"/>
@@ -1383,7 +1777,7 @@
       <w:proofErr w:type="spellStart"/>
       <w:r>
         <w:rPr>
-          <w:rFonts w:eastAsia="Droid Sans"/>
+          <w:rFonts w:ascii="Droid Sans" w:eastAsia="Droid Sans" w:hAnsi="Droid Sans" w:cs="Droid Sans"/>
           <w:color w:val="444444"/>
           <w:sz w:val="20"/>
           <w:szCs w:val="20"/>
@@ -1393,7 +1787,7 @@
       <w:proofErr w:type="spellEnd"/>
       <w:r>
         <w:rPr>
-          <w:rFonts w:eastAsia="Droid Sans"/>
+          <w:rFonts w:ascii="Droid Sans" w:eastAsia="Droid Sans" w:hAnsi="Droid Sans" w:cs="Droid Sans"/>
           <w:color w:val="444444"/>
           <w:sz w:val="20"/>
           <w:szCs w:val="20"/>
@@ -1413,12 +1807,21 @@
       </w:pPr>
       <w:r>
         <w:rPr>
-          <w:rFonts w:eastAsia="Droid Sans"/>
-          <w:color w:val="444444"/>
-          <w:sz w:val="20"/>
-          <w:szCs w:val="20"/>
-        </w:rPr>
-        <w:t>Developed WCF interface for credit card processing to communicate with several gateway processors.</w:t>
+          <w:rFonts w:ascii="Droid Sans" w:eastAsia="Droid Sans" w:hAnsi="Droid Sans" w:cs="Droid Sans"/>
+          <w:color w:val="444444"/>
+          <w:sz w:val="20"/>
+          <w:szCs w:val="20"/>
+        </w:rPr>
+        <w:t>Developed WCF interface for credit card p</w:t>
+      </w:r>
+      <w:r>
+        <w:rPr>
+          <w:rFonts w:ascii="Droid Sans" w:eastAsia="Droid Sans" w:hAnsi="Droid Sans" w:cs="Droid Sans"/>
+          <w:color w:val="444444"/>
+          <w:sz w:val="20"/>
+          <w:szCs w:val="20"/>
+        </w:rPr>
+        <w:t>rocessing to communicate with several gateway processors.</w:t>
       </w:r>
     </w:p>
     <w:p>
@@ -1433,7 +1836,7 @@
       </w:pPr>
       <w:r>
         <w:rPr>
-          <w:rFonts w:eastAsia="Droid Sans"/>
+          <w:rFonts w:ascii="Droid Sans" w:eastAsia="Droid Sans" w:hAnsi="Droid Sans" w:cs="Droid Sans"/>
           <w:color w:val="444444"/>
           <w:sz w:val="20"/>
           <w:szCs w:val="20"/>
@@ -1453,7 +1856,7 @@
       </w:pPr>
       <w:r>
         <w:rPr>
-          <w:rFonts w:eastAsia="Droid Sans"/>
+          <w:rFonts w:ascii="Droid Sans" w:eastAsia="Droid Sans" w:hAnsi="Droid Sans" w:cs="Droid Sans"/>
           <w:color w:val="444444"/>
           <w:sz w:val="20"/>
           <w:szCs w:val="20"/>
@@ -1463,7 +1866,7 @@
       <w:proofErr w:type="spellStart"/>
       <w:r>
         <w:rPr>
-          <w:rFonts w:eastAsia="Droid Sans"/>
+          <w:rFonts w:ascii="Droid Sans" w:eastAsia="Droid Sans" w:hAnsi="Droid Sans" w:cs="Droid Sans"/>
           <w:color w:val="444444"/>
           <w:sz w:val="20"/>
           <w:szCs w:val="20"/>
@@ -1473,7 +1876,7 @@
       <w:proofErr w:type="spellEnd"/>
       <w:r>
         <w:rPr>
-          <w:rFonts w:eastAsia="Droid Sans"/>
+          <w:rFonts w:ascii="Droid Sans" w:eastAsia="Droid Sans" w:hAnsi="Droid Sans" w:cs="Droid Sans"/>
           <w:color w:val="444444"/>
           <w:sz w:val="20"/>
           <w:szCs w:val="20"/>
@@ -1483,7 +1886,7 @@
       <w:proofErr w:type="spellStart"/>
       <w:r>
         <w:rPr>
-          <w:rFonts w:eastAsia="Droid Sans"/>
+          <w:rFonts w:ascii="Droid Sans" w:eastAsia="Droid Sans" w:hAnsi="Droid Sans" w:cs="Droid Sans"/>
           <w:color w:val="444444"/>
           <w:sz w:val="20"/>
           <w:szCs w:val="20"/>
@@ -1493,7 +1896,7 @@
       <w:proofErr w:type="spellEnd"/>
       <w:r>
         <w:rPr>
-          <w:rFonts w:eastAsia="Droid Sans"/>
+          <w:rFonts w:ascii="Droid Sans" w:eastAsia="Droid Sans" w:hAnsi="Droid Sans" w:cs="Droid Sans"/>
           <w:color w:val="444444"/>
           <w:sz w:val="20"/>
           <w:szCs w:val="20"/>
@@ -1513,7 +1916,7 @@
       </w:pPr>
       <w:r>
         <w:rPr>
-          <w:rFonts w:eastAsia="Droid Sans"/>
+          <w:rFonts w:ascii="Droid Sans" w:eastAsia="Droid Sans" w:hAnsi="Droid Sans" w:cs="Droid Sans"/>
           <w:color w:val="444444"/>
           <w:sz w:val="20"/>
           <w:szCs w:val="20"/>
@@ -1523,7 +1926,7 @@
       <w:proofErr w:type="spellStart"/>
       <w:r>
         <w:rPr>
-          <w:rFonts w:eastAsia="Droid Sans"/>
+          <w:rFonts w:ascii="Droid Sans" w:eastAsia="Droid Sans" w:hAnsi="Droid Sans" w:cs="Droid Sans"/>
           <w:color w:val="444444"/>
           <w:sz w:val="20"/>
           <w:szCs w:val="20"/>
@@ -1533,7 +1936,7 @@
       <w:proofErr w:type="spellEnd"/>
       <w:r>
         <w:rPr>
-          <w:rFonts w:eastAsia="Droid Sans"/>
+          <w:rFonts w:ascii="Droid Sans" w:eastAsia="Droid Sans" w:hAnsi="Droid Sans" w:cs="Droid Sans"/>
           <w:color w:val="444444"/>
           <w:sz w:val="20"/>
           <w:szCs w:val="20"/>
@@ -1548,7 +1951,7 @@
       </w:pPr>
       <w:r>
         <w:rPr>
-          <w:rFonts w:eastAsia="Droid Sans"/>
+          <w:rFonts w:ascii="Droid Sans" w:eastAsia="Droid Sans" w:hAnsi="Droid Sans" w:cs="Droid Sans"/>
           <w:color w:val="444444"/>
           <w:sz w:val="20"/>
           <w:szCs w:val="20"/>
@@ -1562,7 +1965,7 @@
       </w:pPr>
       <w:r>
         <w:rPr>
-          <w:rFonts w:eastAsia="Droid Sans"/>
+          <w:rFonts w:ascii="Droid Sans" w:eastAsia="Droid Sans" w:hAnsi="Droid Sans" w:cs="Droid Sans"/>
           <w:b/>
           <w:color w:val="444444"/>
         </w:rPr>
@@ -1571,7 +1974,7 @@
       <w:proofErr w:type="spellStart"/>
       <w:r>
         <w:rPr>
-          <w:rFonts w:eastAsia="Droid Sans"/>
+          <w:rFonts w:ascii="Droid Sans" w:eastAsia="Droid Sans" w:hAnsi="Droid Sans" w:cs="Droid Sans"/>
           <w:b/>
           <w:color w:val="444444"/>
         </w:rPr>
@@ -1580,20 +1983,28 @@
       <w:proofErr w:type="spellEnd"/>
       <w:r>
         <w:rPr>
-          <w:rFonts w:eastAsia="Droid Sans"/>
+          <w:rFonts w:ascii="Droid Sans" w:eastAsia="Droid Sans" w:hAnsi="Droid Sans" w:cs="Droid Sans"/>
           <w:b/>
           <w:color w:val="444444"/>
         </w:rPr>
-        <w:t>/Flex &amp; Oracle development)</w:t>
-      </w:r>
-    </w:p>
-    <w:p>
-      <w:pPr>
-        <w:widowControl w:val="0"/>
-      </w:pPr>
-      <w:r>
-        <w:rPr>
-          <w:rFonts w:eastAsia="Droid Sans"/>
+        <w:t>/Flex &amp; Oracle PL/SQL devel</w:t>
+      </w:r>
+      <w:r>
+        <w:rPr>
+          <w:rFonts w:ascii="Droid Sans" w:eastAsia="Droid Sans" w:hAnsi="Droid Sans" w:cs="Droid Sans"/>
+          <w:b/>
+          <w:color w:val="444444"/>
+        </w:rPr>
+        <w:t>opment)</w:t>
+      </w:r>
+    </w:p>
+    <w:p>
+      <w:pPr>
+        <w:widowControl w:val="0"/>
+      </w:pPr>
+      <w:r>
+        <w:rPr>
+          <w:rFonts w:ascii="Droid Sans" w:eastAsia="Droid Sans" w:hAnsi="Droid Sans" w:cs="Droid Sans"/>
           <w:color w:val="444444"/>
           <w:sz w:val="20"/>
           <w:szCs w:val="20"/>
@@ -1602,7 +2013,7 @@
       </w:r>
       <w:r>
         <w:rPr>
-          <w:rFonts w:eastAsia="Droid Sans"/>
+          <w:rFonts w:ascii="Droid Sans" w:eastAsia="Droid Sans" w:hAnsi="Droid Sans" w:cs="Droid Sans"/>
           <w:i/>
           <w:color w:val="444444"/>
           <w:sz w:val="20"/>
@@ -1623,7 +2034,7 @@
       </w:pPr>
       <w:r>
         <w:rPr>
-          <w:rFonts w:eastAsia="Droid Sans"/>
+          <w:rFonts w:ascii="Droid Sans" w:eastAsia="Droid Sans" w:hAnsi="Droid Sans" w:cs="Droid Sans"/>
           <w:color w:val="444444"/>
           <w:sz w:val="20"/>
           <w:szCs w:val="20"/>
@@ -1633,7 +2044,7 @@
       <w:proofErr w:type="spellStart"/>
       <w:r>
         <w:rPr>
-          <w:rFonts w:eastAsia="Droid Sans"/>
+          <w:rFonts w:ascii="Droid Sans" w:eastAsia="Droid Sans" w:hAnsi="Droid Sans" w:cs="Droid Sans"/>
           <w:color w:val="444444"/>
           <w:sz w:val="20"/>
           <w:szCs w:val="20"/>
@@ -1643,7 +2054,7 @@
       <w:proofErr w:type="spellEnd"/>
       <w:r>
         <w:rPr>
-          <w:rFonts w:eastAsia="Droid Sans"/>
+          <w:rFonts w:ascii="Droid Sans" w:eastAsia="Droid Sans" w:hAnsi="Droid Sans" w:cs="Droid Sans"/>
           <w:color w:val="444444"/>
           <w:sz w:val="20"/>
           <w:szCs w:val="20"/>
@@ -1663,12 +2074,22 @@
       </w:pPr>
       <w:r>
         <w:rPr>
-          <w:rFonts w:eastAsia="Droid Sans"/>
-          <w:color w:val="444444"/>
-          <w:sz w:val="20"/>
-          <w:szCs w:val="20"/>
-        </w:rPr>
-        <w:t>Created several “ad hoc” programs for internal document data storage and indexing using Oracle Application Express.</w:t>
+          <w:rFonts w:ascii="Droid Sans" w:eastAsia="Droid Sans" w:hAnsi="Droid Sans" w:cs="Droid Sans"/>
+          <w:color w:val="444444"/>
+          <w:sz w:val="20"/>
+          <w:szCs w:val="20"/>
+        </w:rPr>
+        <w:lastRenderedPageBreak/>
+        <w:t>Created several</w:t>
+      </w:r>
+      <w:r>
+        <w:rPr>
+          <w:rFonts w:ascii="Droid Sans" w:eastAsia="Droid Sans" w:hAnsi="Droid Sans" w:cs="Droid Sans"/>
+          <w:color w:val="444444"/>
+          <w:sz w:val="20"/>
+          <w:szCs w:val="20"/>
+        </w:rPr>
+        <w:t xml:space="preserve"> “ad hoc” programs for internal document data storage and indexing using Oracle Application Express.</w:t>
       </w:r>
     </w:p>
     <w:p>
@@ -1683,7 +2104,7 @@
       </w:pPr>
       <w:r>
         <w:rPr>
-          <w:rFonts w:eastAsia="Droid Sans"/>
+          <w:rFonts w:ascii="Droid Sans" w:eastAsia="Droid Sans" w:hAnsi="Droid Sans" w:cs="Droid Sans"/>
           <w:color w:val="444444"/>
           <w:sz w:val="20"/>
           <w:szCs w:val="20"/>
@@ -1693,7 +2114,7 @@
       <w:proofErr w:type="gramStart"/>
       <w:r>
         <w:rPr>
-          <w:rFonts w:eastAsia="Droid Sans"/>
+          <w:rFonts w:ascii="Droid Sans" w:eastAsia="Droid Sans" w:hAnsi="Droid Sans" w:cs="Droid Sans"/>
           <w:color w:val="444444"/>
           <w:sz w:val="20"/>
           <w:szCs w:val="20"/>
@@ -1703,12 +2124,21 @@
       <w:proofErr w:type="gramEnd"/>
       <w:r>
         <w:rPr>
-          <w:rFonts w:eastAsia="Droid Sans"/>
-          <w:color w:val="444444"/>
-          <w:sz w:val="20"/>
-          <w:szCs w:val="20"/>
-        </w:rPr>
-        <w:t xml:space="preserve"> development/production environments and implemented code versioning through CVS on all internal development.</w:t>
+          <w:rFonts w:ascii="Droid Sans" w:eastAsia="Droid Sans" w:hAnsi="Droid Sans" w:cs="Droid Sans"/>
+          <w:color w:val="444444"/>
+          <w:sz w:val="20"/>
+          <w:szCs w:val="20"/>
+        </w:rPr>
+        <w:t xml:space="preserve"> development/production environments and implemented code versioning through CVS on all internal dev</w:t>
+      </w:r>
+      <w:r>
+        <w:rPr>
+          <w:rFonts w:ascii="Droid Sans" w:eastAsia="Droid Sans" w:hAnsi="Droid Sans" w:cs="Droid Sans"/>
+          <w:color w:val="444444"/>
+          <w:sz w:val="20"/>
+          <w:szCs w:val="20"/>
+        </w:rPr>
+        <w:t>elopment.</w:t>
       </w:r>
     </w:p>
     <w:p>
@@ -1723,7 +2153,7 @@
       </w:pPr>
       <w:r>
         <w:rPr>
-          <w:rFonts w:eastAsia="Droid Sans"/>
+          <w:rFonts w:ascii="Droid Sans" w:eastAsia="Droid Sans" w:hAnsi="Droid Sans" w:cs="Droid Sans"/>
           <w:color w:val="444444"/>
           <w:sz w:val="20"/>
           <w:szCs w:val="20"/>
@@ -1743,7 +2173,7 @@
       </w:pPr>
       <w:r>
         <w:rPr>
-          <w:rFonts w:eastAsia="Droid Sans"/>
+          <w:rFonts w:ascii="Droid Sans" w:eastAsia="Droid Sans" w:hAnsi="Droid Sans" w:cs="Droid Sans"/>
           <w:color w:val="444444"/>
           <w:sz w:val="20"/>
           <w:szCs w:val="20"/>
@@ -1757,20 +2187,28 @@
       </w:pPr>
       <w:r>
         <w:rPr>
-          <w:rFonts w:eastAsia="Droid Sans"/>
+          <w:rFonts w:ascii="Droid Sans" w:eastAsia="Droid Sans" w:hAnsi="Droid Sans" w:cs="Droid Sans"/>
           <w:b/>
           <w:color w:val="444444"/>
         </w:rPr>
-        <w:t>Web Programmer/Design assistant</w:t>
-      </w:r>
-    </w:p>
-    <w:p>
-      <w:pPr>
-        <w:widowControl w:val="0"/>
-      </w:pPr>
-      <w:r>
-        <w:rPr>
-          <w:rFonts w:eastAsia="Droid Sans"/>
+        <w:t>Web Programmer/Design assi</w:t>
+      </w:r>
+      <w:r>
+        <w:rPr>
+          <w:rFonts w:ascii="Droid Sans" w:eastAsia="Droid Sans" w:hAnsi="Droid Sans" w:cs="Droid Sans"/>
+          <w:b/>
+          <w:color w:val="444444"/>
+        </w:rPr>
+        <w:t>stant</w:t>
+      </w:r>
+    </w:p>
+    <w:p>
+      <w:pPr>
+        <w:widowControl w:val="0"/>
+      </w:pPr>
+      <w:r>
+        <w:rPr>
+          <w:rFonts w:ascii="Droid Sans" w:eastAsia="Droid Sans" w:hAnsi="Droid Sans" w:cs="Droid Sans"/>
           <w:color w:val="444444"/>
           <w:sz w:val="20"/>
           <w:szCs w:val="20"/>
@@ -1779,7 +2217,7 @@
       </w:r>
       <w:r>
         <w:rPr>
-          <w:rFonts w:eastAsia="Droid Sans"/>
+          <w:rFonts w:ascii="Droid Sans" w:eastAsia="Droid Sans" w:hAnsi="Droid Sans" w:cs="Droid Sans"/>
           <w:i/>
           <w:color w:val="444444"/>
           <w:sz w:val="20"/>
@@ -1800,7 +2238,7 @@
       </w:pPr>
       <w:r>
         <w:rPr>
-          <w:rFonts w:eastAsia="Droid Sans"/>
+          <w:rFonts w:ascii="Droid Sans" w:eastAsia="Droid Sans" w:hAnsi="Droid Sans" w:cs="Droid Sans"/>
           <w:color w:val="444444"/>
           <w:sz w:val="20"/>
           <w:szCs w:val="20"/>
@@ -1810,7 +2248,7 @@
       <w:proofErr w:type="spellStart"/>
       <w:r>
         <w:rPr>
-          <w:rFonts w:eastAsia="Droid Sans"/>
+          <w:rFonts w:ascii="Droid Sans" w:eastAsia="Droid Sans" w:hAnsi="Droid Sans" w:cs="Droid Sans"/>
           <w:color w:val="444444"/>
           <w:sz w:val="20"/>
           <w:szCs w:val="20"/>
@@ -1820,7 +2258,7 @@
       <w:proofErr w:type="spellEnd"/>
       <w:r>
         <w:rPr>
-          <w:rFonts w:eastAsia="Droid Sans"/>
+          <w:rFonts w:ascii="Droid Sans" w:eastAsia="Droid Sans" w:hAnsi="Droid Sans" w:cs="Droid Sans"/>
           <w:color w:val="444444"/>
           <w:sz w:val="20"/>
           <w:szCs w:val="20"/>
@@ -1846,31 +2284,18 @@
         <w:widowControl w:val="0"/>
         <w:contextualSpacing w:val="0"/>
       </w:pPr>
-      <w:bookmarkStart w:id="1" w:name="h.owrlblrp0cu9" w:colFirst="0" w:colLast="0"/>
+      <w:bookmarkStart w:id="1" w:name="h.o0f92l8erf9" w:colFirst="0" w:colLast="0"/>
+      <w:bookmarkStart w:id="2" w:name="_GoBack"/>
       <w:bookmarkEnd w:id="1"/>
-      <w:r>
-        <w:rPr>
-          <w:rFonts w:ascii="Segoe UI Symbol" w:hAnsi="Segoe UI Symbol" w:cs="Segoe UI Symbol"/>
+      <w:bookmarkEnd w:id="2"/>
+      <w:r>
+        <w:rPr>
+          <w:rFonts w:ascii="Droid Sans" w:eastAsia="Droid Sans" w:hAnsi="Droid Sans" w:cs="Droid Sans"/>
           <w:b w:val="0"/>
           <w:color w:val="3C78D8"/>
-          <w:highlight w:val="white"/>
-        </w:rPr>
-        <w:lastRenderedPageBreak/>
-        <w:t>⚒</w:t>
-      </w:r>
-      <w:r>
-        <w:rPr>
-          <w:rFonts w:eastAsia="Droid Sans"/>
-          <w:b w:val="0"/>
-          <w:color w:val="3C78D8"/>
-        </w:rPr>
-        <w:t xml:space="preserve"> Projects and contract work</w:t>
-      </w:r>
-    </w:p>
-    <w:p>
-      <w:pPr>
-        <w:widowControl w:val="0"/>
-      </w:pPr>
+        </w:rPr>
+        <w:t>Education</w:t>
+      </w:r>
     </w:p>
     <w:p>
       <w:pPr>
@@ -1879,269 +2304,37 @@
       </w:pPr>
       <w:r>
         <w:rPr>
-          <w:rFonts w:eastAsia="Droid Sans"/>
-          <w:color w:val="444444"/>
-          <w:sz w:val="20"/>
-          <w:szCs w:val="20"/>
-        </w:rPr>
-        <w:t>May 2011-December 2012 (contract)</w:t>
-      </w:r>
-    </w:p>
-    <w:p>
-      <w:pPr>
-        <w:widowControl w:val="0"/>
-      </w:pPr>
-      <w:r>
-        <w:rPr>
-          <w:rFonts w:eastAsia="Droid Sans"/>
+          <w:rFonts w:ascii="Droid Sans" w:eastAsia="Droid Sans" w:hAnsi="Droid Sans" w:cs="Droid Sans"/>
+          <w:color w:val="444444"/>
+          <w:sz w:val="20"/>
+          <w:szCs w:val="20"/>
+        </w:rPr>
+        <w:t>2006</w:t>
+      </w:r>
+    </w:p>
+    <w:p>
+      <w:pPr>
+        <w:widowControl w:val="0"/>
+      </w:pPr>
+      <w:r>
+        <w:rPr>
+          <w:rFonts w:ascii="Droid Sans" w:eastAsia="Droid Sans" w:hAnsi="Droid Sans" w:cs="Droid Sans"/>
           <w:b/>
           <w:color w:val="444444"/>
-        </w:rPr>
-        <w:t xml:space="preserve">.net Web App. Developer </w:t>
-      </w:r>
-    </w:p>
-    <w:p>
-      <w:pPr>
-        <w:widowControl w:val="0"/>
-      </w:pPr>
-      <w:r>
-        <w:rPr>
-          <w:rFonts w:eastAsia="Droid Sans"/>
-          <w:color w:val="444444"/>
-          <w:sz w:val="20"/>
-          <w:szCs w:val="20"/>
-        </w:rPr>
-        <w:t xml:space="preserve">MTGOAcademy.com - </w:t>
-      </w:r>
-      <w:r>
-        <w:rPr>
-          <w:rFonts w:eastAsia="Droid Sans"/>
-          <w:i/>
-          <w:color w:val="444444"/>
-          <w:sz w:val="20"/>
-          <w:szCs w:val="20"/>
-        </w:rPr>
-        <w:t>The Internet (HQ in Karlsruhe, Germany)</w:t>
-      </w:r>
-    </w:p>
-    <w:p>
-      <w:pPr>
-        <w:widowControl w:val="0"/>
-        <w:numPr>
-          <w:ilvl w:val="0"/>
-          <w:numId w:val="1"/>
-        </w:numPr>
-        <w:ind w:hanging="360"/>
-        <w:contextualSpacing/>
-      </w:pPr>
-      <w:r>
-        <w:rPr>
-          <w:rFonts w:eastAsia="Droid Sans"/>
-          <w:color w:val="444444"/>
-          <w:sz w:val="20"/>
-          <w:szCs w:val="20"/>
-        </w:rPr>
-        <w:t>Developed and maintained an application that reads in published HTML from a 3rd party site and parses out useful information to be indexed and easily searched.</w:t>
-      </w:r>
-    </w:p>
-    <w:p>
-      <w:pPr>
-        <w:widowControl w:val="0"/>
-        <w:numPr>
-          <w:ilvl w:val="0"/>
-          <w:numId w:val="1"/>
-        </w:numPr>
-        <w:ind w:hanging="360"/>
-        <w:contextualSpacing/>
-      </w:pPr>
-      <w:r>
-        <w:rPr>
-          <w:rFonts w:eastAsia="Droid Sans"/>
-          <w:color w:val="444444"/>
-          <w:sz w:val="20"/>
-          <w:szCs w:val="20"/>
-        </w:rPr>
-        <w:t>Set up many statistical reports to gather information on card pricing and popularity to quickly gain information on market changes.</w:t>
-      </w:r>
-    </w:p>
-    <w:p>
-      <w:pPr>
-        <w:widowControl w:val="0"/>
-      </w:pPr>
-    </w:p>
-    <w:p>
-      <w:pPr>
-        <w:widowControl w:val="0"/>
-        <w:jc w:val="right"/>
-      </w:pPr>
-      <w:r>
-        <w:rPr>
-          <w:rFonts w:eastAsia="Droid Sans"/>
-          <w:color w:val="444444"/>
-          <w:sz w:val="20"/>
-          <w:szCs w:val="20"/>
-        </w:rPr>
-        <w:t>May 2014-July 2014 (contract)</w:t>
-      </w:r>
-    </w:p>
-    <w:p>
-      <w:pPr>
-        <w:widowControl w:val="0"/>
-      </w:pPr>
-      <w:r>
-        <w:rPr>
-          <w:rFonts w:eastAsia="Droid Sans"/>
+          <w:sz w:val="20"/>
+          <w:szCs w:val="20"/>
+        </w:rPr>
+        <w:t>Indiana Universit</w:t>
+      </w:r>
+      <w:r>
+        <w:rPr>
+          <w:rFonts w:ascii="Droid Sans" w:eastAsia="Droid Sans" w:hAnsi="Droid Sans" w:cs="Droid Sans"/>
           <w:b/>
           <w:color w:val="444444"/>
-        </w:rPr>
-        <w:t xml:space="preserve">.net Desktop App. Developer </w:t>
-      </w:r>
-    </w:p>
-    <w:p>
-      <w:pPr>
-        <w:widowControl w:val="0"/>
-      </w:pPr>
-      <w:r>
-        <w:rPr>
-          <w:rFonts w:eastAsia="Droid Sans"/>
-          <w:color w:val="444444"/>
-          <w:sz w:val="20"/>
-          <w:szCs w:val="20"/>
-        </w:rPr>
-        <w:t xml:space="preserve">Swift Trip - </w:t>
-      </w:r>
-      <w:r>
-        <w:rPr>
-          <w:rFonts w:eastAsia="Droid Sans"/>
-          <w:i/>
-          <w:color w:val="444444"/>
-          <w:sz w:val="20"/>
-          <w:szCs w:val="20"/>
-        </w:rPr>
-        <w:t>Jeffersonville, IN</w:t>
-      </w:r>
-    </w:p>
-    <w:p>
-      <w:pPr>
-        <w:widowControl w:val="0"/>
-        <w:numPr>
-          <w:ilvl w:val="0"/>
-          <w:numId w:val="1"/>
-        </w:numPr>
-        <w:ind w:hanging="360"/>
-        <w:contextualSpacing/>
-      </w:pPr>
-      <w:r>
-        <w:rPr>
-          <w:rFonts w:eastAsia="Droid Sans"/>
-          <w:color w:val="444444"/>
-          <w:sz w:val="20"/>
-          <w:szCs w:val="20"/>
-        </w:rPr>
-        <w:t xml:space="preserve">Updated a WPF application that made web service calls to present data for </w:t>
-      </w:r>
-      <w:proofErr w:type="spellStart"/>
-      <w:r>
-        <w:rPr>
-          <w:rFonts w:eastAsia="Droid Sans"/>
-          <w:color w:val="444444"/>
-          <w:sz w:val="20"/>
-          <w:szCs w:val="20"/>
-        </w:rPr>
-        <w:t>Kimpton</w:t>
-      </w:r>
-      <w:proofErr w:type="spellEnd"/>
-      <w:r>
-        <w:rPr>
-          <w:rFonts w:eastAsia="Droid Sans"/>
-          <w:color w:val="444444"/>
-          <w:sz w:val="20"/>
-          <w:szCs w:val="20"/>
-        </w:rPr>
-        <w:t xml:space="preserve"> Hotels.  Introduced a testing framework and examples that in house developers could use to pick up and run with.</w:t>
-      </w:r>
-    </w:p>
-    <w:p>
-      <w:pPr>
-        <w:widowControl w:val="0"/>
-        <w:numPr>
-          <w:ilvl w:val="0"/>
-          <w:numId w:val="1"/>
-        </w:numPr>
-        <w:ind w:hanging="360"/>
-        <w:contextualSpacing/>
-        <w:rPr>
-          <w:rFonts w:eastAsia="Droid Sans"/>
-          <w:color w:val="444444"/>
-          <w:sz w:val="20"/>
-          <w:szCs w:val="20"/>
-        </w:rPr>
-      </w:pPr>
-      <w:r>
-        <w:rPr>
-          <w:rFonts w:eastAsia="Droid Sans"/>
-          <w:color w:val="444444"/>
-          <w:sz w:val="20"/>
-          <w:szCs w:val="20"/>
-        </w:rPr>
-        <w:t>Made several UI improvements and increased data load speed and caching so that the application required less overhead, was intuitive and worked more efficiently.</w:t>
-      </w:r>
-    </w:p>
-    <w:p>
-      <w:pPr>
-        <w:pStyle w:val="Heading2"/>
-        <w:keepNext w:val="0"/>
-        <w:keepLines w:val="0"/>
-        <w:widowControl w:val="0"/>
-        <w:contextualSpacing w:val="0"/>
-      </w:pPr>
-      <w:bookmarkStart w:id="2" w:name="h.o0f92l8erf9" w:colFirst="0" w:colLast="0"/>
-      <w:bookmarkEnd w:id="2"/>
-      <w:r>
-        <w:rPr>
-          <w:rFonts w:ascii="Segoe UI Symbol" w:eastAsia="Droid Sans" w:hAnsi="Segoe UI Symbol" w:cs="Segoe UI Symbol"/>
-          <w:b w:val="0"/>
-          <w:color w:val="3C78D8"/>
-        </w:rPr>
-        <w:t>★</w:t>
-      </w:r>
-      <w:r>
-        <w:rPr>
-          <w:rFonts w:eastAsia="Droid Sans"/>
-          <w:b w:val="0"/>
-          <w:color w:val="3C78D8"/>
-        </w:rPr>
-        <w:t xml:space="preserve"> Education</w:t>
-      </w:r>
-    </w:p>
-    <w:p>
-      <w:pPr>
-        <w:widowControl w:val="0"/>
-        <w:jc w:val="right"/>
-      </w:pPr>
-      <w:r>
-        <w:rPr>
-          <w:rFonts w:eastAsia="Droid Sans"/>
-          <w:color w:val="444444"/>
-          <w:sz w:val="20"/>
-          <w:szCs w:val="20"/>
-        </w:rPr>
-        <w:t>2006</w:t>
-      </w:r>
-    </w:p>
-    <w:p>
-      <w:pPr>
-        <w:widowControl w:val="0"/>
-      </w:pPr>
-      <w:r>
-        <w:rPr>
-          <w:rFonts w:eastAsia="Droid Sans"/>
-          <w:b/>
-          <w:color w:val="444444"/>
-          <w:sz w:val="20"/>
-          <w:szCs w:val="20"/>
-        </w:rPr>
-        <w:t>Indiana University, Bloomington, IN</w:t>
+          <w:sz w:val="20"/>
+          <w:szCs w:val="20"/>
+        </w:rPr>
+        <w:t>y, Bloomington, IN</w:t>
       </w:r>
     </w:p>
     <w:p>
@@ -2156,7 +2349,7 @@
       </w:pPr>
       <w:r>
         <w:rPr>
-          <w:rFonts w:eastAsia="Droid Sans"/>
+          <w:rFonts w:ascii="Droid Sans" w:eastAsia="Droid Sans" w:hAnsi="Droid Sans" w:cs="Droid Sans"/>
           <w:b/>
           <w:color w:val="444444"/>
           <w:sz w:val="20"/>
@@ -2166,7 +2359,7 @@
       </w:r>
       <w:r>
         <w:rPr>
-          <w:rFonts w:eastAsia="Droid Sans"/>
+          <w:rFonts w:ascii="Droid Sans" w:eastAsia="Droid Sans" w:hAnsi="Droid Sans" w:cs="Droid Sans"/>
           <w:color w:val="444444"/>
           <w:sz w:val="20"/>
           <w:szCs w:val="20"/>
@@ -2186,7 +2379,7 @@
       </w:pPr>
       <w:r>
         <w:rPr>
-          <w:rFonts w:eastAsia="Droid Sans"/>
+          <w:rFonts w:ascii="Droid Sans" w:eastAsia="Droid Sans" w:hAnsi="Droid Sans" w:cs="Droid Sans"/>
           <w:color w:val="444444"/>
           <w:sz w:val="20"/>
           <w:szCs w:val="20"/>
@@ -2206,7 +2399,7 @@
       </w:pPr>
       <w:r>
         <w:rPr>
-          <w:rFonts w:eastAsia="Droid Sans"/>
+          <w:rFonts w:ascii="Droid Sans" w:eastAsia="Droid Sans" w:hAnsi="Droid Sans" w:cs="Droid Sans"/>
           <w:color w:val="444444"/>
           <w:sz w:val="20"/>
           <w:szCs w:val="20"/>
@@ -2221,7 +2414,7 @@
       </w:pPr>
       <w:r>
         <w:rPr>
-          <w:rFonts w:eastAsia="Droid Sans"/>
+          <w:rFonts w:ascii="Droid Sans" w:eastAsia="Droid Sans" w:hAnsi="Droid Sans" w:cs="Droid Sans"/>
           <w:color w:val="444444"/>
           <w:sz w:val="20"/>
           <w:szCs w:val="20"/>
@@ -2235,7 +2428,7 @@
       </w:pPr>
       <w:r>
         <w:rPr>
-          <w:rFonts w:eastAsia="Droid Sans"/>
+          <w:rFonts w:ascii="Droid Sans" w:eastAsia="Droid Sans" w:hAnsi="Droid Sans" w:cs="Droid Sans"/>
           <w:b/>
           <w:color w:val="444444"/>
           <w:sz w:val="20"/>
@@ -2256,7 +2449,7 @@
       </w:pPr>
       <w:r>
         <w:rPr>
-          <w:rFonts w:eastAsia="Droid Sans"/>
+          <w:rFonts w:ascii="Droid Sans" w:eastAsia="Droid Sans" w:hAnsi="Droid Sans" w:cs="Droid Sans"/>
           <w:b/>
           <w:color w:val="444444"/>
           <w:sz w:val="20"/>
@@ -2266,7 +2459,7 @@
       </w:r>
       <w:r>
         <w:rPr>
-          <w:rFonts w:eastAsia="Droid Sans"/>
+          <w:rFonts w:ascii="Droid Sans" w:eastAsia="Droid Sans" w:hAnsi="Droid Sans" w:cs="Droid Sans"/>
           <w:color w:val="444444"/>
           <w:sz w:val="20"/>
           <w:szCs w:val="20"/>
@@ -2295,12 +2488,9 @@
       </w:pPr>
     </w:p>
     <w:sectPr>
-      <w:headerReference w:type="even" r:id="rId7"/>
-      <w:headerReference w:type="default" r:id="rId8"/>
-      <w:footerReference w:type="even" r:id="rId9"/>
-      <w:footerReference w:type="default" r:id="rId10"/>
-      <w:headerReference w:type="first" r:id="rId11"/>
-      <w:footerReference w:type="first" r:id="rId12"/>
+      <w:headerReference w:type="default" r:id="rId7"/>
+      <w:headerReference w:type="first" r:id="rId8"/>
+      <w:footerReference w:type="first" r:id="rId9"/>
       <w:pgSz w:w="12240" w:h="15840"/>
       <w:pgMar w:top="720" w:right="720" w:bottom="1152" w:left="720" w:header="720" w:footer="720" w:gutter="0"/>
       <w:pgNumType w:start="1"/>
@@ -2312,7 +2502,7 @@
 </file>
 
 <file path=word/endnotes.xml><?xml version="1.0" encoding="utf-8"?>
-<w:endnotes xmlns:wpc="http://schemas.microsoft.com/office/word/2010/wordprocessingCanvas" xmlns:mc="http://schemas.openxmlformats.org/markup-compatibility/2006" xmlns:o="urn:schemas-microsoft-com:office:office" xmlns:r="http://schemas.openxmlformats.org/officeDocument/2006/relationships" xmlns:m="http://schemas.openxmlformats.org/officeDocument/2006/math" xmlns:v="urn:schemas-microsoft-com:vml" xmlns:wp14="http://schemas.microsoft.com/office/word/2010/wordprocessingDrawing" xmlns:wp="http://schemas.openxmlformats.org/drawingml/2006/wordprocessingDrawing" xmlns:w10="urn:schemas-microsoft-com:office:word" xmlns:w="http://schemas.openxmlformats.org/wordprocessingml/2006/main" xmlns:w14="http://schemas.microsoft.com/office/word/2010/wordml" xmlns:w15="http://schemas.microsoft.com/office/word/2012/wordml" xmlns:wpg="http://schemas.microsoft.com/office/word/2010/wordprocessingGroup" xmlns:wpi="http://schemas.microsoft.com/office/word/2010/wordprocessingInk" xmlns:wne="http://schemas.microsoft.com/office/word/2006/wordml" xmlns:wps="http://schemas.microsoft.com/office/word/2010/wordprocessingShape" mc:Ignorable="w14 w15 wp14">
+<w:endnotes xmlns:wpc="http://schemas.microsoft.com/office/word/2010/wordprocessingCanvas" xmlns:cx="http://schemas.microsoft.com/office/drawing/2014/chartex" xmlns:mc="http://schemas.openxmlformats.org/markup-compatibility/2006" xmlns:o="urn:schemas-microsoft-com:office:office" xmlns:r="http://schemas.openxmlformats.org/officeDocument/2006/relationships" xmlns:m="http://schemas.openxmlformats.org/officeDocument/2006/math" xmlns:v="urn:schemas-microsoft-com:vml" xmlns:wp14="http://schemas.microsoft.com/office/word/2010/wordprocessingDrawing" xmlns:wp="http://schemas.openxmlformats.org/drawingml/2006/wordprocessingDrawing" xmlns:w10="urn:schemas-microsoft-com:office:word" xmlns:w="http://schemas.openxmlformats.org/wordprocessingml/2006/main" xmlns:w14="http://schemas.microsoft.com/office/word/2010/wordml" xmlns:w15="http://schemas.microsoft.com/office/word/2012/wordml" xmlns:w16se="http://schemas.microsoft.com/office/word/2015/wordml/symex" xmlns:wpg="http://schemas.microsoft.com/office/word/2010/wordprocessingGroup" xmlns:wpi="http://schemas.microsoft.com/office/word/2010/wordprocessingInk" xmlns:wne="http://schemas.microsoft.com/office/word/2006/wordml" xmlns:wps="http://schemas.microsoft.com/office/word/2010/wordprocessingShape" mc:Ignorable="w14 w15 w16se wp14">
   <w:endnote w:type="separator" w:id="-1">
     <w:p>
       <w:pPr>
@@ -2337,33 +2527,13 @@
 </file>
 
 <file path=word/footer1.xml><?xml version="1.0" encoding="utf-8"?>
-<w:ftr xmlns:wpc="http://schemas.microsoft.com/office/word/2010/wordprocessingCanvas" xmlns:mc="http://schemas.openxmlformats.org/markup-compatibility/2006" xmlns:o="urn:schemas-microsoft-com:office:office" xmlns:r="http://schemas.openxmlformats.org/officeDocument/2006/relationships" xmlns:m="http://schemas.openxmlformats.org/officeDocument/2006/math" xmlns:v="urn:schemas-microsoft-com:vml" xmlns:wp14="http://schemas.microsoft.com/office/word/2010/wordprocessingDrawing" xmlns:wp="http://schemas.openxmlformats.org/drawingml/2006/wordprocessingDrawing" xmlns:w10="urn:schemas-microsoft-com:office:word" xmlns:w="http://schemas.openxmlformats.org/wordprocessingml/2006/main" xmlns:w14="http://schemas.microsoft.com/office/word/2010/wordml" xmlns:w15="http://schemas.microsoft.com/office/word/2012/wordml" xmlns:wpg="http://schemas.microsoft.com/office/word/2010/wordprocessingGroup" xmlns:wpi="http://schemas.microsoft.com/office/word/2010/wordprocessingInk" xmlns:wne="http://schemas.microsoft.com/office/word/2006/wordml" xmlns:wps="http://schemas.microsoft.com/office/word/2010/wordprocessingShape" mc:Ignorable="w14 w15 wp14">
-  <w:p>
-    <w:pPr>
-      <w:pStyle w:val="Footer"/>
-    </w:pPr>
-  </w:p>
-</w:ftr>
-</file>
-
-<file path=word/footer2.xml><?xml version="1.0" encoding="utf-8"?>
-<w:ftr xmlns:wpc="http://schemas.microsoft.com/office/word/2010/wordprocessingCanvas" xmlns:mc="http://schemas.openxmlformats.org/markup-compatibility/2006" xmlns:o="urn:schemas-microsoft-com:office:office" xmlns:r="http://schemas.openxmlformats.org/officeDocument/2006/relationships" xmlns:m="http://schemas.openxmlformats.org/officeDocument/2006/math" xmlns:v="urn:schemas-microsoft-com:vml" xmlns:wp14="http://schemas.microsoft.com/office/word/2010/wordprocessingDrawing" xmlns:wp="http://schemas.openxmlformats.org/drawingml/2006/wordprocessingDrawing" xmlns:w10="urn:schemas-microsoft-com:office:word" xmlns:w="http://schemas.openxmlformats.org/wordprocessingml/2006/main" xmlns:w14="http://schemas.microsoft.com/office/word/2010/wordml" xmlns:w15="http://schemas.microsoft.com/office/word/2012/wordml" xmlns:wpg="http://schemas.microsoft.com/office/word/2010/wordprocessingGroup" xmlns:wpi="http://schemas.microsoft.com/office/word/2010/wordprocessingInk" xmlns:wne="http://schemas.microsoft.com/office/word/2006/wordml" xmlns:wps="http://schemas.microsoft.com/office/word/2010/wordprocessingShape" mc:Ignorable="w14 w15 wp14">
-  <w:p>
-    <w:pPr>
-      <w:pStyle w:val="Footer"/>
-    </w:pPr>
-  </w:p>
-</w:ftr>
-</file>
-
-<file path=word/footer3.xml><?xml version="1.0" encoding="utf-8"?>
-<w:ftr xmlns:wpc="http://schemas.microsoft.com/office/word/2010/wordprocessingCanvas" xmlns:mc="http://schemas.openxmlformats.org/markup-compatibility/2006" xmlns:o="urn:schemas-microsoft-com:office:office" xmlns:r="http://schemas.openxmlformats.org/officeDocument/2006/relationships" xmlns:m="http://schemas.openxmlformats.org/officeDocument/2006/math" xmlns:v="urn:schemas-microsoft-com:vml" xmlns:wp14="http://schemas.microsoft.com/office/word/2010/wordprocessingDrawing" xmlns:wp="http://schemas.openxmlformats.org/drawingml/2006/wordprocessingDrawing" xmlns:w10="urn:schemas-microsoft-com:office:word" xmlns:w="http://schemas.openxmlformats.org/wordprocessingml/2006/main" xmlns:w14="http://schemas.microsoft.com/office/word/2010/wordml" xmlns:w15="http://schemas.microsoft.com/office/word/2012/wordml" xmlns:wpg="http://schemas.microsoft.com/office/word/2010/wordprocessingGroup" xmlns:wpi="http://schemas.microsoft.com/office/word/2010/wordprocessingInk" xmlns:wne="http://schemas.microsoft.com/office/word/2006/wordml" xmlns:wps="http://schemas.microsoft.com/office/word/2010/wordprocessingShape" mc:Ignorable="w14 w15 wp14">
+<w:ftr xmlns:wpc="http://schemas.microsoft.com/office/word/2010/wordprocessingCanvas" xmlns:cx="http://schemas.microsoft.com/office/drawing/2014/chartex" xmlns:mc="http://schemas.openxmlformats.org/markup-compatibility/2006" xmlns:o="urn:schemas-microsoft-com:office:office" xmlns:r="http://schemas.openxmlformats.org/officeDocument/2006/relationships" xmlns:m="http://schemas.openxmlformats.org/officeDocument/2006/math" xmlns:v="urn:schemas-microsoft-com:vml" xmlns:wp14="http://schemas.microsoft.com/office/word/2010/wordprocessingDrawing" xmlns:wp="http://schemas.openxmlformats.org/drawingml/2006/wordprocessingDrawing" xmlns:w10="urn:schemas-microsoft-com:office:word" xmlns:w="http://schemas.openxmlformats.org/wordprocessingml/2006/main" xmlns:w14="http://schemas.microsoft.com/office/word/2010/wordml" xmlns:w15="http://schemas.microsoft.com/office/word/2012/wordml" xmlns:w16se="http://schemas.microsoft.com/office/word/2015/wordml/symex" xmlns:wpg="http://schemas.microsoft.com/office/word/2010/wordprocessingGroup" xmlns:wpi="http://schemas.microsoft.com/office/word/2010/wordprocessingInk" xmlns:wne="http://schemas.microsoft.com/office/word/2006/wordml" xmlns:wps="http://schemas.microsoft.com/office/word/2010/wordprocessingShape" mc:Ignorable="w14 w15 w16se wp14">
   <w:p/>
 </w:ftr>
 </file>
 
 <file path=word/footnotes.xml><?xml version="1.0" encoding="utf-8"?>
-<w:footnotes xmlns:wpc="http://schemas.microsoft.com/office/word/2010/wordprocessingCanvas" xmlns:mc="http://schemas.openxmlformats.org/markup-compatibility/2006" xmlns:o="urn:schemas-microsoft-com:office:office" xmlns:r="http://schemas.openxmlformats.org/officeDocument/2006/relationships" xmlns:m="http://schemas.openxmlformats.org/officeDocument/2006/math" xmlns:v="urn:schemas-microsoft-com:vml" xmlns:wp14="http://schemas.microsoft.com/office/word/2010/wordprocessingDrawing" xmlns:wp="http://schemas.openxmlformats.org/drawingml/2006/wordprocessingDrawing" xmlns:w10="urn:schemas-microsoft-com:office:word" xmlns:w="http://schemas.openxmlformats.org/wordprocessingml/2006/main" xmlns:w14="http://schemas.microsoft.com/office/word/2010/wordml" xmlns:w15="http://schemas.microsoft.com/office/word/2012/wordml" xmlns:wpg="http://schemas.microsoft.com/office/word/2010/wordprocessingGroup" xmlns:wpi="http://schemas.microsoft.com/office/word/2010/wordprocessingInk" xmlns:wne="http://schemas.microsoft.com/office/word/2006/wordml" xmlns:wps="http://schemas.microsoft.com/office/word/2010/wordprocessingShape" mc:Ignorable="w14 w15 wp14">
+<w:footnotes xmlns:wpc="http://schemas.microsoft.com/office/word/2010/wordprocessingCanvas" xmlns:cx="http://schemas.microsoft.com/office/drawing/2014/chartex" xmlns:mc="http://schemas.openxmlformats.org/markup-compatibility/2006" xmlns:o="urn:schemas-microsoft-com:office:office" xmlns:r="http://schemas.openxmlformats.org/officeDocument/2006/relationships" xmlns:m="http://schemas.openxmlformats.org/officeDocument/2006/math" xmlns:v="urn:schemas-microsoft-com:vml" xmlns:wp14="http://schemas.microsoft.com/office/word/2010/wordprocessingDrawing" xmlns:wp="http://schemas.openxmlformats.org/drawingml/2006/wordprocessingDrawing" xmlns:w10="urn:schemas-microsoft-com:office:word" xmlns:w="http://schemas.openxmlformats.org/wordprocessingml/2006/main" xmlns:w14="http://schemas.microsoft.com/office/word/2010/wordml" xmlns:w15="http://schemas.microsoft.com/office/word/2012/wordml" xmlns:w16se="http://schemas.microsoft.com/office/word/2015/wordml/symex" xmlns:wpg="http://schemas.microsoft.com/office/word/2010/wordprocessingGroup" xmlns:wpi="http://schemas.microsoft.com/office/word/2010/wordprocessingInk" xmlns:wne="http://schemas.microsoft.com/office/word/2006/wordml" xmlns:wps="http://schemas.microsoft.com/office/word/2010/wordprocessingShape" mc:Ignorable="w14 w15 w16se wp14">
   <w:footnote w:type="separator" w:id="-1">
     <w:p>
       <w:pPr>
@@ -2388,22 +2558,11 @@
 </file>
 
 <file path=word/header1.xml><?xml version="1.0" encoding="utf-8"?>
-<w:hdr xmlns:wpc="http://schemas.microsoft.com/office/word/2010/wordprocessingCanvas" xmlns:mc="http://schemas.openxmlformats.org/markup-compatibility/2006" xmlns:o="urn:schemas-microsoft-com:office:office" xmlns:r="http://schemas.openxmlformats.org/officeDocument/2006/relationships" xmlns:m="http://schemas.openxmlformats.org/officeDocument/2006/math" xmlns:v="urn:schemas-microsoft-com:vml" xmlns:wp14="http://schemas.microsoft.com/office/word/2010/wordprocessingDrawing" xmlns:wp="http://schemas.openxmlformats.org/drawingml/2006/wordprocessingDrawing" xmlns:w10="urn:schemas-microsoft-com:office:word" xmlns:w="http://schemas.openxmlformats.org/wordprocessingml/2006/main" xmlns:w14="http://schemas.microsoft.com/office/word/2010/wordml" xmlns:w15="http://schemas.microsoft.com/office/word/2012/wordml" xmlns:wpg="http://schemas.microsoft.com/office/word/2010/wordprocessingGroup" xmlns:wpi="http://schemas.microsoft.com/office/word/2010/wordprocessingInk" xmlns:wne="http://schemas.microsoft.com/office/word/2006/wordml" xmlns:wps="http://schemas.microsoft.com/office/word/2010/wordprocessingShape" mc:Ignorable="w14 w15 wp14">
-  <w:p>
-    <w:pPr>
-      <w:pStyle w:val="Header"/>
-    </w:pPr>
-  </w:p>
-</w:hdr>
-</file>
-
-<file path=word/header2.xml><?xml version="1.0" encoding="utf-8"?>
-<w:hdr xmlns:wpc="http://schemas.microsoft.com/office/word/2010/wordprocessingCanvas" xmlns:mc="http://schemas.openxmlformats.org/markup-compatibility/2006" xmlns:o="urn:schemas-microsoft-com:office:office" xmlns:r="http://schemas.openxmlformats.org/officeDocument/2006/relationships" xmlns:m="http://schemas.openxmlformats.org/officeDocument/2006/math" xmlns:v="urn:schemas-microsoft-com:vml" xmlns:wp14="http://schemas.microsoft.com/office/word/2010/wordprocessingDrawing" xmlns:wp="http://schemas.openxmlformats.org/drawingml/2006/wordprocessingDrawing" xmlns:w10="urn:schemas-microsoft-com:office:word" xmlns:w="http://schemas.openxmlformats.org/wordprocessingml/2006/main" xmlns:w14="http://schemas.microsoft.com/office/word/2010/wordml" xmlns:w15="http://schemas.microsoft.com/office/word/2012/wordml" xmlns:wpg="http://schemas.microsoft.com/office/word/2010/wordprocessingGroup" xmlns:wpi="http://schemas.microsoft.com/office/word/2010/wordprocessingInk" xmlns:wne="http://schemas.microsoft.com/office/word/2006/wordml" xmlns:wps="http://schemas.microsoft.com/office/word/2010/wordprocessingShape" mc:Ignorable="w14 w15 wp14">
+<w:hdr xmlns:wpc="http://schemas.microsoft.com/office/word/2010/wordprocessingCanvas" xmlns:cx="http://schemas.microsoft.com/office/drawing/2014/chartex" xmlns:mc="http://schemas.openxmlformats.org/markup-compatibility/2006" xmlns:o="urn:schemas-microsoft-com:office:office" xmlns:r="http://schemas.openxmlformats.org/officeDocument/2006/relationships" xmlns:m="http://schemas.openxmlformats.org/officeDocument/2006/math" xmlns:v="urn:schemas-microsoft-com:vml" xmlns:wp14="http://schemas.microsoft.com/office/word/2010/wordprocessingDrawing" xmlns:wp="http://schemas.openxmlformats.org/drawingml/2006/wordprocessingDrawing" xmlns:w10="urn:schemas-microsoft-com:office:word" xmlns:w="http://schemas.openxmlformats.org/wordprocessingml/2006/main" xmlns:w14="http://schemas.microsoft.com/office/word/2010/wordml" xmlns:w15="http://schemas.microsoft.com/office/word/2012/wordml" xmlns:w16se="http://schemas.microsoft.com/office/word/2015/wordml/symex" xmlns:wpg="http://schemas.microsoft.com/office/word/2010/wordprocessingGroup" xmlns:wpi="http://schemas.microsoft.com/office/word/2010/wordprocessingInk" xmlns:wne="http://schemas.microsoft.com/office/word/2006/wordml" xmlns:wps="http://schemas.microsoft.com/office/word/2010/wordprocessingShape" mc:Ignorable="w14 w15 w16se wp14">
   <w:p>
     <w:pPr>
       <w:widowControl w:val="0"/>
     </w:pPr>
-    <w:bookmarkStart w:id="3" w:name="_GoBack"/>
   </w:p>
   <w:tbl>
     <w:tblPr>
@@ -2432,7 +2591,7 @@
           </w:pPr>
           <w:r>
             <w:rPr>
-              <w:rFonts w:eastAsia="Droid Sans"/>
+              <w:rFonts w:ascii="Droid Sans" w:eastAsia="Droid Sans" w:hAnsi="Droid Sans" w:cs="Droid Sans"/>
               <w:i/>
               <w:color w:val="444444"/>
               <w:sz w:val="72"/>
@@ -2442,7 +2601,7 @@
           </w:r>
           <w:r>
             <w:rPr>
-              <w:rFonts w:eastAsia="Droid Sans"/>
+              <w:rFonts w:ascii="Droid Sans" w:eastAsia="Droid Sans" w:hAnsi="Droid Sans" w:cs="Droid Sans"/>
               <w:i/>
               <w:color w:val="444444"/>
               <w:sz w:val="72"/>
@@ -2452,7 +2611,7 @@
           </w:r>
           <w:r>
             <w:rPr>
-              <w:rFonts w:eastAsia="Droid Sans"/>
+              <w:rFonts w:ascii="Droid Sans" w:eastAsia="Droid Sans" w:hAnsi="Droid Sans" w:cs="Droid Sans"/>
               <w:color w:val="444444"/>
               <w:sz w:val="20"/>
               <w:szCs w:val="20"/>
@@ -2479,7 +2638,7 @@
           </w:pPr>
           <w:r>
             <w:rPr>
-              <w:rFonts w:eastAsia="Droid Sans"/>
+              <w:rFonts w:ascii="Droid Sans" w:eastAsia="Droid Sans" w:hAnsi="Droid Sans" w:cs="Droid Sans"/>
               <w:color w:val="444444"/>
               <w:sz w:val="24"/>
               <w:szCs w:val="24"/>
@@ -2496,7 +2655,7 @@
           <w:hyperlink r:id="rId1">
             <w:r>
               <w:rPr>
-                <w:rFonts w:eastAsia="Droid Sans"/>
+                <w:rFonts w:ascii="Droid Sans" w:eastAsia="Droid Sans" w:hAnsi="Droid Sans" w:cs="Droid Sans"/>
                 <w:color w:val="1155CC"/>
                 <w:sz w:val="24"/>
                 <w:szCs w:val="24"/>
@@ -2515,7 +2674,7 @@
           <w:hyperlink r:id="rId2">
             <w:r>
               <w:rPr>
-                <w:rFonts w:eastAsia="Droid Sans"/>
+                <w:rFonts w:ascii="Droid Sans" w:eastAsia="Droid Sans" w:hAnsi="Droid Sans" w:cs="Droid Sans"/>
                 <w:color w:val="1155CC"/>
                 <w:sz w:val="24"/>
                 <w:szCs w:val="24"/>
@@ -2528,7 +2687,6 @@
         </w:p>
       </w:tc>
     </w:tr>
-    <w:bookmarkEnd w:id="3"/>
   </w:tbl>
   <w:p>
     <w:pPr>
@@ -2538,8 +2696,8 @@
 </w:hdr>
 </file>
 
-<file path=word/header3.xml><?xml version="1.0" encoding="utf-8"?>
-<w:hdr xmlns:wpc="http://schemas.microsoft.com/office/word/2010/wordprocessingCanvas" xmlns:mc="http://schemas.openxmlformats.org/markup-compatibility/2006" xmlns:o="urn:schemas-microsoft-com:office:office" xmlns:r="http://schemas.openxmlformats.org/officeDocument/2006/relationships" xmlns:m="http://schemas.openxmlformats.org/officeDocument/2006/math" xmlns:v="urn:schemas-microsoft-com:vml" xmlns:wp14="http://schemas.microsoft.com/office/word/2010/wordprocessingDrawing" xmlns:wp="http://schemas.openxmlformats.org/drawingml/2006/wordprocessingDrawing" xmlns:w10="urn:schemas-microsoft-com:office:word" xmlns:w="http://schemas.openxmlformats.org/wordprocessingml/2006/main" xmlns:w14="http://schemas.microsoft.com/office/word/2010/wordml" xmlns:w15="http://schemas.microsoft.com/office/word/2012/wordml" xmlns:wpg="http://schemas.microsoft.com/office/word/2010/wordprocessingGroup" xmlns:wpi="http://schemas.microsoft.com/office/word/2010/wordprocessingInk" xmlns:wne="http://schemas.microsoft.com/office/word/2006/wordml" xmlns:wps="http://schemas.microsoft.com/office/word/2010/wordprocessingShape" mc:Ignorable="w14 w15 wp14">
+<file path=word/header2.xml><?xml version="1.0" encoding="utf-8"?>
+<w:hdr xmlns:wpc="http://schemas.microsoft.com/office/word/2010/wordprocessingCanvas" xmlns:cx="http://schemas.microsoft.com/office/drawing/2014/chartex" xmlns:mc="http://schemas.openxmlformats.org/markup-compatibility/2006" xmlns:o="urn:schemas-microsoft-com:office:office" xmlns:r="http://schemas.openxmlformats.org/officeDocument/2006/relationships" xmlns:m="http://schemas.openxmlformats.org/officeDocument/2006/math" xmlns:v="urn:schemas-microsoft-com:vml" xmlns:wp14="http://schemas.microsoft.com/office/word/2010/wordprocessingDrawing" xmlns:wp="http://schemas.openxmlformats.org/drawingml/2006/wordprocessingDrawing" xmlns:w10="urn:schemas-microsoft-com:office:word" xmlns:w="http://schemas.openxmlformats.org/wordprocessingml/2006/main" xmlns:w14="http://schemas.microsoft.com/office/word/2010/wordml" xmlns:w15="http://schemas.microsoft.com/office/word/2012/wordml" xmlns:w16se="http://schemas.microsoft.com/office/word/2015/wordml/symex" xmlns:wpg="http://schemas.microsoft.com/office/word/2010/wordprocessingGroup" xmlns:wpi="http://schemas.microsoft.com/office/word/2010/wordprocessingInk" xmlns:wne="http://schemas.microsoft.com/office/word/2006/wordml" xmlns:wps="http://schemas.microsoft.com/office/word/2010/wordprocessingShape" mc:Ignorable="w14 w15 w16se wp14">
   <w:p>
     <w:pPr>
       <w:widowControl w:val="0"/>
@@ -2573,7 +2731,7 @@
           </w:pPr>
           <w:r>
             <w:rPr>
-              <w:rFonts w:eastAsia="Droid Sans"/>
+              <w:rFonts w:ascii="Droid Sans" w:eastAsia="Droid Sans" w:hAnsi="Droid Sans" w:cs="Droid Sans"/>
               <w:i/>
               <w:color w:val="444444"/>
               <w:sz w:val="72"/>
@@ -2583,7 +2741,7 @@
           </w:r>
           <w:r>
             <w:rPr>
-              <w:rFonts w:eastAsia="Droid Sans"/>
+              <w:rFonts w:ascii="Droid Sans" w:eastAsia="Droid Sans" w:hAnsi="Droid Sans" w:cs="Droid Sans"/>
               <w:i/>
               <w:color w:val="444444"/>
               <w:sz w:val="72"/>
@@ -2599,7 +2757,7 @@
           </w:pPr>
           <w:r>
             <w:rPr>
-              <w:rFonts w:eastAsia="Droid Sans"/>
+              <w:rFonts w:ascii="Droid Sans" w:eastAsia="Droid Sans" w:hAnsi="Droid Sans" w:cs="Droid Sans"/>
               <w:color w:val="444444"/>
               <w:sz w:val="20"/>
               <w:szCs w:val="20"/>
@@ -2609,7 +2767,7 @@
           <w:proofErr w:type="spellStart"/>
           <w:r>
             <w:rPr>
-              <w:rFonts w:eastAsia="Droid Sans"/>
+              <w:rFonts w:ascii="Droid Sans" w:eastAsia="Droid Sans" w:hAnsi="Droid Sans" w:cs="Droid Sans"/>
               <w:color w:val="444444"/>
               <w:sz w:val="20"/>
               <w:szCs w:val="20"/>
@@ -2619,7 +2777,7 @@
           <w:proofErr w:type="spellEnd"/>
           <w:r>
             <w:rPr>
-              <w:rFonts w:eastAsia="Droid Sans"/>
+              <w:rFonts w:ascii="Droid Sans" w:eastAsia="Droid Sans" w:hAnsi="Droid Sans" w:cs="Droid Sans"/>
               <w:color w:val="444444"/>
               <w:sz w:val="20"/>
               <w:szCs w:val="20"/>
@@ -2629,7 +2787,7 @@
           <w:proofErr w:type="spellStart"/>
           <w:r>
             <w:rPr>
-              <w:rFonts w:eastAsia="Droid Sans"/>
+              <w:rFonts w:ascii="Droid Sans" w:eastAsia="Droid Sans" w:hAnsi="Droid Sans" w:cs="Droid Sans"/>
               <w:color w:val="444444"/>
               <w:sz w:val="20"/>
               <w:szCs w:val="20"/>
@@ -2639,13 +2797,19 @@
           <w:proofErr w:type="spellEnd"/>
           <w:r>
             <w:rPr>
-              <w:rFonts w:eastAsia="Droid Sans"/>
+              <w:rFonts w:ascii="Droid Sans" w:eastAsia="Droid Sans" w:hAnsi="Droid Sans" w:cs="Droid Sans"/>
               <w:color w:val="444444"/>
               <w:sz w:val="20"/>
               <w:szCs w:val="20"/>
             </w:rPr>
             <w:t xml:space="preserve"> code craftsman</w:t>
           </w:r>
+        </w:p>
+        <w:p>
+          <w:pPr>
+            <w:widowControl w:val="0"/>
+            <w:spacing w:line="240" w:lineRule="auto"/>
+          </w:pPr>
         </w:p>
       </w:tc>
       <w:tc>
@@ -2667,7 +2831,7 @@
           </w:pPr>
           <w:r>
             <w:rPr>
-              <w:rFonts w:eastAsia="Droid Sans"/>
+              <w:rFonts w:ascii="Droid Sans" w:eastAsia="Droid Sans" w:hAnsi="Droid Sans" w:cs="Droid Sans"/>
               <w:color w:val="444444"/>
               <w:sz w:val="24"/>
               <w:szCs w:val="24"/>
@@ -2684,7 +2848,7 @@
           <w:hyperlink r:id="rId1">
             <w:r>
               <w:rPr>
-                <w:rFonts w:eastAsia="Droid Sans"/>
+                <w:rFonts w:ascii="Droid Sans" w:eastAsia="Droid Sans" w:hAnsi="Droid Sans" w:cs="Droid Sans"/>
                 <w:color w:val="3C78D8"/>
                 <w:sz w:val="24"/>
                 <w:szCs w:val="24"/>
@@ -2703,7 +2867,7 @@
           <w:hyperlink r:id="rId2">
             <w:r>
               <w:rPr>
-                <w:rFonts w:eastAsia="Droid Sans"/>
+                <w:rFonts w:ascii="Droid Sans" w:eastAsia="Droid Sans" w:hAnsi="Droid Sans" w:cs="Droid Sans"/>
                 <w:color w:val="3C78D8"/>
                 <w:sz w:val="24"/>
                 <w:szCs w:val="24"/>
@@ -2725,11 +2889,11 @@
 </file>
 
 <file path=word/numbering.xml><?xml version="1.0" encoding="utf-8"?>
-<w:numbering xmlns:wpc="http://schemas.microsoft.com/office/word/2010/wordprocessingCanvas" xmlns:mc="http://schemas.openxmlformats.org/markup-compatibility/2006" xmlns:o="urn:schemas-microsoft-com:office:office" xmlns:r="http://schemas.openxmlformats.org/officeDocument/2006/relationships" xmlns:m="http://schemas.openxmlformats.org/officeDocument/2006/math" xmlns:v="urn:schemas-microsoft-com:vml" xmlns:wp14="http://schemas.microsoft.com/office/word/2010/wordprocessingDrawing" xmlns:wp="http://schemas.openxmlformats.org/drawingml/2006/wordprocessingDrawing" xmlns:w10="urn:schemas-microsoft-com:office:word" xmlns:w="http://schemas.openxmlformats.org/wordprocessingml/2006/main" xmlns:w14="http://schemas.microsoft.com/office/word/2010/wordml" xmlns:w15="http://schemas.microsoft.com/office/word/2012/wordml" xmlns:wpg="http://schemas.microsoft.com/office/word/2010/wordprocessingGroup" xmlns:wpi="http://schemas.microsoft.com/office/word/2010/wordprocessingInk" xmlns:wne="http://schemas.microsoft.com/office/word/2006/wordml" xmlns:wps="http://schemas.microsoft.com/office/word/2010/wordprocessingShape" mc:Ignorable="w14 w15 wp14">
+<w:numbering xmlns:wpc="http://schemas.microsoft.com/office/word/2010/wordprocessingCanvas" xmlns:cx="http://schemas.microsoft.com/office/drawing/2014/chartex" xmlns:mc="http://schemas.openxmlformats.org/markup-compatibility/2006" xmlns:o="urn:schemas-microsoft-com:office:office" xmlns:r="http://schemas.openxmlformats.org/officeDocument/2006/relationships" xmlns:m="http://schemas.openxmlformats.org/officeDocument/2006/math" xmlns:v="urn:schemas-microsoft-com:vml" xmlns:wp14="http://schemas.microsoft.com/office/word/2010/wordprocessingDrawing" xmlns:wp="http://schemas.openxmlformats.org/drawingml/2006/wordprocessingDrawing" xmlns:w10="urn:schemas-microsoft-com:office:word" xmlns:w="http://schemas.openxmlformats.org/wordprocessingml/2006/main" xmlns:w14="http://schemas.microsoft.com/office/word/2010/wordml" xmlns:w15="http://schemas.microsoft.com/office/word/2012/wordml" xmlns:w16se="http://schemas.microsoft.com/office/word/2015/wordml/symex" xmlns:wpg="http://schemas.microsoft.com/office/word/2010/wordprocessingGroup" xmlns:wpi="http://schemas.microsoft.com/office/word/2010/wordprocessingInk" xmlns:wne="http://schemas.microsoft.com/office/word/2006/wordml" xmlns:wps="http://schemas.microsoft.com/office/word/2010/wordprocessingShape" mc:Ignorable="w14 w15 w16se wp14">
   <w:abstractNum w:abstractNumId="0" w15:restartNumberingAfterBreak="0">
-    <w:nsid w:val="02191C34"/>
+    <w:nsid w:val="010D0088"/>
     <w:multiLevelType w:val="multilevel"/>
-    <w:tmpl w:val="4D74C2D2"/>
+    <w:tmpl w:val="2816310C"/>
     <w:lvl w:ilvl="0">
       <w:start w:val="1"/>
       <w:numFmt w:val="bullet"/>
@@ -2921,9 +3085,9 @@
     </w:lvl>
   </w:abstractNum>
   <w:abstractNum w:abstractNumId="1" w15:restartNumberingAfterBreak="0">
-    <w:nsid w:val="182A3445"/>
+    <w:nsid w:val="0AE47D1D"/>
     <w:multiLevelType w:val="multilevel"/>
-    <w:tmpl w:val="DF6A8838"/>
+    <w:tmpl w:val="1FBCBC08"/>
     <w:lvl w:ilvl="0">
       <w:start w:val="1"/>
       <w:numFmt w:val="bullet"/>
@@ -3115,9 +3279,9 @@
     </w:lvl>
   </w:abstractNum>
   <w:abstractNum w:abstractNumId="2" w15:restartNumberingAfterBreak="0">
-    <w:nsid w:val="1DD65B11"/>
+    <w:nsid w:val="0EC6055C"/>
     <w:multiLevelType w:val="multilevel"/>
-    <w:tmpl w:val="A6F815B2"/>
+    <w:tmpl w:val="AE4894F4"/>
     <w:lvl w:ilvl="0">
       <w:start w:val="1"/>
       <w:numFmt w:val="bullet"/>
@@ -3309,9 +3473,9 @@
     </w:lvl>
   </w:abstractNum>
   <w:abstractNum w:abstractNumId="3" w15:restartNumberingAfterBreak="0">
-    <w:nsid w:val="223C091A"/>
+    <w:nsid w:val="18413236"/>
     <w:multiLevelType w:val="multilevel"/>
-    <w:tmpl w:val="D64A81CA"/>
+    <w:tmpl w:val="EFFC25B0"/>
     <w:lvl w:ilvl="0">
       <w:start w:val="1"/>
       <w:numFmt w:val="bullet"/>
@@ -3503,9 +3667,9 @@
     </w:lvl>
   </w:abstractNum>
   <w:abstractNum w:abstractNumId="4" w15:restartNumberingAfterBreak="0">
-    <w:nsid w:val="330F017E"/>
+    <w:nsid w:val="2ABE7E85"/>
     <w:multiLevelType w:val="multilevel"/>
-    <w:tmpl w:val="E7727D2A"/>
+    <w:tmpl w:val="177EC4A2"/>
     <w:lvl w:ilvl="0">
       <w:start w:val="1"/>
       <w:numFmt w:val="bullet"/>
@@ -3697,9 +3861,9 @@
     </w:lvl>
   </w:abstractNum>
   <w:abstractNum w:abstractNumId="5" w15:restartNumberingAfterBreak="0">
-    <w:nsid w:val="50464E97"/>
+    <w:nsid w:val="7E9E47B8"/>
     <w:multiLevelType w:val="multilevel"/>
-    <w:tmpl w:val="6DDC1E3C"/>
+    <w:tmpl w:val="3DE624FC"/>
     <w:lvl w:ilvl="0">
       <w:start w:val="1"/>
       <w:numFmt w:val="bullet"/>
@@ -3714,7 +3878,7 @@
         <w:i w:val="0"/>
         <w:smallCaps w:val="0"/>
         <w:strike w:val="0"/>
-        <w:color w:val="444444"/>
+        <w:color w:val="666666"/>
         <w:sz w:val="20"/>
         <w:szCs w:val="20"/>
         <w:u w:val="none"/>
@@ -3735,7 +3899,7 @@
         <w:i w:val="0"/>
         <w:smallCaps w:val="0"/>
         <w:strike w:val="0"/>
-        <w:color w:val="444444"/>
+        <w:color w:val="666666"/>
         <w:sz w:val="20"/>
         <w:szCs w:val="20"/>
         <w:u w:val="none"/>
@@ -3756,7 +3920,7 @@
         <w:i w:val="0"/>
         <w:smallCaps w:val="0"/>
         <w:strike w:val="0"/>
-        <w:color w:val="444444"/>
+        <w:color w:val="666666"/>
         <w:sz w:val="20"/>
         <w:szCs w:val="20"/>
         <w:u w:val="none"/>
@@ -3777,7 +3941,7 @@
         <w:i w:val="0"/>
         <w:smallCaps w:val="0"/>
         <w:strike w:val="0"/>
-        <w:color w:val="444444"/>
+        <w:color w:val="666666"/>
         <w:sz w:val="20"/>
         <w:szCs w:val="20"/>
         <w:u w:val="none"/>
@@ -3798,7 +3962,7 @@
         <w:i w:val="0"/>
         <w:smallCaps w:val="0"/>
         <w:strike w:val="0"/>
-        <w:color w:val="444444"/>
+        <w:color w:val="666666"/>
         <w:sz w:val="20"/>
         <w:szCs w:val="20"/>
         <w:u w:val="none"/>
@@ -3819,7 +3983,7 @@
         <w:i w:val="0"/>
         <w:smallCaps w:val="0"/>
         <w:strike w:val="0"/>
-        <w:color w:val="444444"/>
+        <w:color w:val="666666"/>
         <w:sz w:val="20"/>
         <w:szCs w:val="20"/>
         <w:u w:val="none"/>
@@ -3840,7 +4004,7 @@
         <w:i w:val="0"/>
         <w:smallCaps w:val="0"/>
         <w:strike w:val="0"/>
-        <w:color w:val="444444"/>
+        <w:color w:val="666666"/>
         <w:sz w:val="20"/>
         <w:szCs w:val="20"/>
         <w:u w:val="none"/>
@@ -3861,7 +4025,7 @@
         <w:i w:val="0"/>
         <w:smallCaps w:val="0"/>
         <w:strike w:val="0"/>
-        <w:color w:val="444444"/>
+        <w:color w:val="666666"/>
         <w:sz w:val="20"/>
         <w:szCs w:val="20"/>
         <w:u w:val="none"/>
@@ -3882,7 +4046,7 @@
         <w:i w:val="0"/>
         <w:smallCaps w:val="0"/>
         <w:strike w:val="0"/>
-        <w:color w:val="444444"/>
+        <w:color w:val="666666"/>
         <w:sz w:val="20"/>
         <w:szCs w:val="20"/>
         <w:u w:val="none"/>
@@ -3891,9 +4055,9 @@
     </w:lvl>
   </w:abstractNum>
   <w:abstractNum w:abstractNumId="6" w15:restartNumberingAfterBreak="0">
-    <w:nsid w:val="5CE80B0C"/>
+    <w:nsid w:val="7F0E196E"/>
     <w:multiLevelType w:val="multilevel"/>
-    <w:tmpl w:val="DB0E57A0"/>
+    <w:tmpl w:val="A3628088"/>
     <w:lvl w:ilvl="0">
       <w:start w:val="1"/>
       <w:numFmt w:val="bullet"/>
@@ -3908,7 +4072,7 @@
         <w:i w:val="0"/>
         <w:smallCaps w:val="0"/>
         <w:strike w:val="0"/>
-        <w:color w:val="666666"/>
+        <w:color w:val="444444"/>
         <w:sz w:val="20"/>
         <w:szCs w:val="20"/>
         <w:u w:val="none"/>
@@ -3929,7 +4093,7 @@
         <w:i w:val="0"/>
         <w:smallCaps w:val="0"/>
         <w:strike w:val="0"/>
-        <w:color w:val="666666"/>
+        <w:color w:val="444444"/>
         <w:sz w:val="20"/>
         <w:szCs w:val="20"/>
         <w:u w:val="none"/>
@@ -3950,7 +4114,7 @@
         <w:i w:val="0"/>
         <w:smallCaps w:val="0"/>
         <w:strike w:val="0"/>
-        <w:color w:val="666666"/>
+        <w:color w:val="444444"/>
         <w:sz w:val="20"/>
         <w:szCs w:val="20"/>
         <w:u w:val="none"/>
@@ -3971,7 +4135,7 @@
         <w:i w:val="0"/>
         <w:smallCaps w:val="0"/>
         <w:strike w:val="0"/>
-        <w:color w:val="666666"/>
+        <w:color w:val="444444"/>
         <w:sz w:val="20"/>
         <w:szCs w:val="20"/>
         <w:u w:val="none"/>
@@ -3992,7 +4156,7 @@
         <w:i w:val="0"/>
         <w:smallCaps w:val="0"/>
         <w:strike w:val="0"/>
-        <w:color w:val="666666"/>
+        <w:color w:val="444444"/>
         <w:sz w:val="20"/>
         <w:szCs w:val="20"/>
         <w:u w:val="none"/>
@@ -4013,7 +4177,7 @@
         <w:i w:val="0"/>
         <w:smallCaps w:val="0"/>
         <w:strike w:val="0"/>
-        <w:color w:val="666666"/>
+        <w:color w:val="444444"/>
         <w:sz w:val="20"/>
         <w:szCs w:val="20"/>
         <w:u w:val="none"/>
@@ -4034,7 +4198,7 @@
         <w:i w:val="0"/>
         <w:smallCaps w:val="0"/>
         <w:strike w:val="0"/>
-        <w:color w:val="666666"/>
+        <w:color w:val="444444"/>
         <w:sz w:val="20"/>
         <w:szCs w:val="20"/>
         <w:u w:val="none"/>
@@ -4055,7 +4219,7 @@
         <w:i w:val="0"/>
         <w:smallCaps w:val="0"/>
         <w:strike w:val="0"/>
-        <w:color w:val="666666"/>
+        <w:color w:val="444444"/>
         <w:sz w:val="20"/>
         <w:szCs w:val="20"/>
         <w:u w:val="none"/>
@@ -4076,7 +4240,7 @@
         <w:i w:val="0"/>
         <w:smallCaps w:val="0"/>
         <w:strike w:val="0"/>
-        <w:color w:val="666666"/>
+        <w:color w:val="444444"/>
         <w:sz w:val="20"/>
         <w:szCs w:val="20"/>
         <w:u w:val="none"/>
@@ -4085,31 +4249,31 @@
     </w:lvl>
   </w:abstractNum>
   <w:num w:numId="1">
-    <w:abstractNumId w:val="2"/>
+    <w:abstractNumId w:val="0"/>
   </w:num>
   <w:num w:numId="2">
-    <w:abstractNumId w:val="6"/>
+    <w:abstractNumId w:val="5"/>
   </w:num>
   <w:num w:numId="3">
-    <w:abstractNumId w:val="0"/>
+    <w:abstractNumId w:val="3"/>
   </w:num>
   <w:num w:numId="4">
-    <w:abstractNumId w:val="5"/>
+    <w:abstractNumId w:val="4"/>
   </w:num>
   <w:num w:numId="5">
     <w:abstractNumId w:val="1"/>
   </w:num>
   <w:num w:numId="6">
-    <w:abstractNumId w:val="4"/>
+    <w:abstractNumId w:val="2"/>
   </w:num>
   <w:num w:numId="7">
-    <w:abstractNumId w:val="3"/>
+    <w:abstractNumId w:val="6"/>
   </w:num>
 </w:numbering>
 </file>
 
 <file path=word/styles.xml><?xml version="1.0" encoding="utf-8"?>
-<w:styles xmlns:mc="http://schemas.openxmlformats.org/markup-compatibility/2006" xmlns:r="http://schemas.openxmlformats.org/officeDocument/2006/relationships" xmlns:w="http://schemas.openxmlformats.org/wordprocessingml/2006/main" xmlns:w14="http://schemas.microsoft.com/office/word/2010/wordml" xmlns:w15="http://schemas.microsoft.com/office/word/2012/wordml" mc:Ignorable="w14 w15">
+<w:styles xmlns:mc="http://schemas.openxmlformats.org/markup-compatibility/2006" xmlns:r="http://schemas.openxmlformats.org/officeDocument/2006/relationships" xmlns:w="http://schemas.openxmlformats.org/wordprocessingml/2006/main" xmlns:w14="http://schemas.microsoft.com/office/word/2010/wordml" xmlns:w15="http://schemas.microsoft.com/office/word/2012/wordml" xmlns:w16se="http://schemas.microsoft.com/office/word/2015/wordml/symex" mc:Ignorable="w14 w15 w16se">
   <w:docDefaults>
     <w:rPrDefault>
       <w:rPr>
@@ -4677,49 +4841,35 @@
       <w:tblStyleColBandSize w:val="1"/>
     </w:tblPr>
   </w:style>
-  <w:style w:type="paragraph" w:styleId="Header">
-    <w:name w:val="header"/>
+  <w:style w:type="paragraph" w:styleId="BalloonText">
+    <w:name w:val="Balloon Text"/>
     <w:basedOn w:val="Normal"/>
-    <w:link w:val="HeaderChar"/>
+    <w:link w:val="BalloonTextChar"/>
     <w:uiPriority w:val="99"/>
+    <w:semiHidden/>
     <w:unhideWhenUsed/>
-    <w:rsid w:val="004731D5"/>
+    <w:rsid w:val="00525E85"/>
     <w:pPr>
-      <w:tabs>
-        <w:tab w:val="center" w:pos="4680"/>
-        <w:tab w:val="right" w:pos="9360"/>
-      </w:tabs>
       <w:spacing w:line="240" w:lineRule="auto"/>
     </w:pPr>
+    <w:rPr>
+      <w:rFonts w:ascii="Segoe UI" w:hAnsi="Segoe UI" w:cs="Segoe UI"/>
+      <w:sz w:val="18"/>
+      <w:szCs w:val="18"/>
+    </w:rPr>
   </w:style>
-  <w:style w:type="character" w:customStyle="1" w:styleId="HeaderChar">
-    <w:name w:val="Header Char"/>
+  <w:style w:type="character" w:customStyle="1" w:styleId="BalloonTextChar">
+    <w:name w:val="Balloon Text Char"/>
     <w:basedOn w:val="DefaultParagraphFont"/>
-    <w:link w:val="Header"/>
+    <w:link w:val="BalloonText"/>
     <w:uiPriority w:val="99"/>
-    <w:rsid w:val="004731D5"/>
-  </w:style>
-  <w:style w:type="paragraph" w:styleId="Footer">
-    <w:name w:val="footer"/>
-    <w:basedOn w:val="Normal"/>
-    <w:link w:val="FooterChar"/>
-    <w:uiPriority w:val="99"/>
-    <w:unhideWhenUsed/>
-    <w:rsid w:val="004731D5"/>
-    <w:pPr>
-      <w:tabs>
-        <w:tab w:val="center" w:pos="4680"/>
-        <w:tab w:val="right" w:pos="9360"/>
-      </w:tabs>
-      <w:spacing w:line="240" w:lineRule="auto"/>
-    </w:pPr>
-  </w:style>
-  <w:style w:type="character" w:customStyle="1" w:styleId="FooterChar">
-    <w:name w:val="Footer Char"/>
-    <w:basedOn w:val="DefaultParagraphFont"/>
-    <w:link w:val="Footer"/>
-    <w:uiPriority w:val="99"/>
-    <w:rsid w:val="004731D5"/>
+    <w:semiHidden/>
+    <w:rsid w:val="00525E85"/>
+    <w:rPr>
+      <w:rFonts w:ascii="Segoe UI" w:hAnsi="Segoe UI" w:cs="Segoe UI"/>
+      <w:sz w:val="18"/>
+      <w:szCs w:val="18"/>
+    </w:rPr>
   </w:style>
 </w:styles>
 </file>
@@ -4770,9 +4920,9 @@
         <a:latin typeface="Calibri Light" panose="020F0302020204030204"/>
         <a:ea typeface=""/>
         <a:cs typeface=""/>
-        <a:font script="Jpan" typeface="ＭＳ ゴシック"/>
+        <a:font script="Jpan" typeface="游ゴシック Light"/>
         <a:font script="Hang" typeface="맑은 고딕"/>
-        <a:font script="Hans" typeface="宋体"/>
+        <a:font script="Hans" typeface="等线 Light"/>
         <a:font script="Hant" typeface="新細明體"/>
         <a:font script="Arab" typeface="Times New Roman"/>
         <a:font script="Hebr" typeface="Times New Roman"/>
@@ -4805,9 +4955,9 @@
         <a:latin typeface="Calibri" panose="020F0502020204030204"/>
         <a:ea typeface=""/>
         <a:cs typeface=""/>
-        <a:font script="Jpan" typeface="ＭＳ 明朝"/>
+        <a:font script="Jpan" typeface="游明朝"/>
         <a:font script="Hang" typeface="맑은 고딕"/>
-        <a:font script="Hans" typeface="宋体"/>
+        <a:font script="Hans" typeface="等线"/>
         <a:font script="Hant" typeface="新細明體"/>
         <a:font script="Arab" typeface="Arial"/>
         <a:font script="Hebr" typeface="Arial"/>

</xml_diff>